<commit_message>
added Wyrdstone hunt szenario
</commit_message>
<xml_diff>
--- a/Border Town Burning Campaign/Szenario PDFs/Border Town Burning Scenarios.docx
+++ b/Border Town Burning Campaign/Szenario PDFs/Border Town Burning Scenarios.docx
@@ -905,6 +905,7 @@
       </w:pPr>
       <w:r>
         <w:rPr>
+          <w:b/>
           <w:lang w:val="en-US"/>
         </w:rPr>
         <w:t>+</w:t>
@@ -4011,14 +4012,12 @@
         </w:rPr>
         <w:t>edge at the point of entry.</w:t>
       </w:r>
-    </w:p>
-    <w:p>
-      <w:pPr>
-        <w:spacing w:after="0"/>
-        <w:rPr>
-          <w:lang w:val="en-US"/>
-        </w:rPr>
-      </w:pPr>
+      <w:r>
+        <w:rPr>
+          <w:lang w:val="en-US"/>
+        </w:rPr>
+        <w:t xml:space="preserve"> </w:t>
+      </w:r>
       <w:r>
         <w:rPr>
           <w:lang w:val="en-US"/>
@@ -4877,14 +4876,6 @@
         </w:tc>
       </w:tr>
     </w:tbl>
-    <w:p>
-      <w:pPr>
-        <w:spacing w:after="0"/>
-        <w:rPr>
-          <w:lang w:val="en-US"/>
-        </w:rPr>
-      </w:pPr>
-    </w:p>
     <w:p>
       <w:pPr>
         <w:autoSpaceDE w:val="0"/>
@@ -5543,67 +5534,45 @@
         <w:rPr>
           <w:lang w:val="en-US"/>
         </w:rPr>
-        <w:t xml:space="preserve">safety of the tower </w:t>
-      </w:r>
+        <w:t>safety of the tower then the Guards continue to fight</w:t>
+      </w:r>
+      <w:r>
+        <w:rPr>
+          <w:lang w:val="en-US"/>
+        </w:rPr>
+        <w:t xml:space="preserve"> </w:t>
+      </w:r>
+      <w:r>
+        <w:rPr>
+          <w:lang w:val="en-US"/>
+        </w:rPr>
+        <w:t>in its defense. Any surviving Guards will return to the</w:t>
+      </w:r>
+      <w:r>
+        <w:rPr>
+          <w:lang w:val="en-US"/>
+        </w:rPr>
+        <w:t xml:space="preserve"> </w:t>
+      </w:r>
+      <w:r>
+        <w:rPr>
+          <w:lang w:val="en-US"/>
+        </w:rPr>
+        <w:t>border town at the end of the battle.</w:t>
+      </w:r>
+    </w:p>
+    <w:p>
+      <w:pPr>
+        <w:pStyle w:val="berschrift2"/>
+        <w:rPr>
+          <w:lang w:val="en-US"/>
+        </w:rPr>
+      </w:pPr>
       <w:r>
         <w:rPr>
           <w:lang w:val="en-US"/>
         </w:rPr>
         <w:lastRenderedPageBreak/>
-        <w:t>then the Guards continue to fight</w:t>
-      </w:r>
-      <w:r>
-        <w:rPr>
-          <w:lang w:val="en-US"/>
-        </w:rPr>
-        <w:t xml:space="preserve"> </w:t>
-      </w:r>
-      <w:r>
-        <w:rPr>
-          <w:lang w:val="en-US"/>
-        </w:rPr>
-        <w:t>in its defense. Any surviving Guards will return to the</w:t>
-      </w:r>
-      <w:r>
-        <w:rPr>
-          <w:lang w:val="en-US"/>
-        </w:rPr>
-        <w:t xml:space="preserve"> </w:t>
-      </w:r>
-      <w:r>
-        <w:rPr>
-          <w:lang w:val="en-US"/>
-        </w:rPr>
-        <w:t>border town at the end of the battle.</w:t>
-      </w:r>
-    </w:p>
-    <w:p>
-      <w:pPr>
-        <w:spacing w:after="0"/>
-        <w:rPr>
-          <w:lang w:val="en-US"/>
-        </w:rPr>
-      </w:pPr>
-    </w:p>
-    <w:p>
-      <w:pPr>
-        <w:spacing w:after="0"/>
-        <w:rPr>
-          <w:lang w:val="en-US"/>
-        </w:rPr>
-      </w:pPr>
-    </w:p>
-    <w:p>
-      <w:pPr>
-        <w:pStyle w:val="berschrift2"/>
-        <w:rPr>
-          <w:lang w:val="en-US"/>
-        </w:rPr>
-      </w:pPr>
-      <w:r>
-        <w:rPr>
-          <w:lang w:val="en-US"/>
-        </w:rPr>
         <w:t>Rewards</w:t>
       </w:r>
     </w:p>
@@ -6025,6 +5994,7 @@
       </w:pPr>
       <w:r>
         <w:rPr>
+          <w:b/>
           <w:lang w:val="en-US"/>
         </w:rPr>
         <w:t>+</w:t>
@@ -6959,6 +6929,306 @@
         </w:rPr>
         <w:t>Experience</w:t>
       </w:r>
+    </w:p>
+    <w:p>
+      <w:pPr>
+        <w:spacing w:after="0"/>
+        <w:rPr>
+          <w:lang w:val="en-US"/>
+        </w:rPr>
+      </w:pPr>
+      <w:r>
+        <w:rPr>
+          <w:b/>
+          <w:lang w:val="en-US"/>
+        </w:rPr>
+        <w:t>+1 Survives</w:t>
+      </w:r>
+      <w:r>
+        <w:rPr>
+          <w:lang w:val="en-US"/>
+        </w:rPr>
+        <w:t>. If a Hero or Henchman group survives the battle they gain +1 Experience.</w:t>
+      </w:r>
+    </w:p>
+    <w:p>
+      <w:pPr>
+        <w:spacing w:after="0"/>
+        <w:rPr>
+          <w:lang w:val="en-US"/>
+        </w:rPr>
+      </w:pPr>
+      <w:r>
+        <w:rPr>
+          <w:b/>
+          <w:lang w:val="en-US"/>
+        </w:rPr>
+        <w:t>+1 Winning Leader</w:t>
+      </w:r>
+      <w:r>
+        <w:rPr>
+          <w:lang w:val="en-US"/>
+        </w:rPr>
+        <w:t>. The leader of the winning warband gains +1 extra Experience.</w:t>
+      </w:r>
+    </w:p>
+    <w:p>
+      <w:pPr>
+        <w:spacing w:after="0"/>
+        <w:rPr>
+          <w:lang w:val="en-US"/>
+        </w:rPr>
+      </w:pPr>
+      <w:r>
+        <w:rPr>
+          <w:b/>
+          <w:lang w:val="en-US"/>
+        </w:rPr>
+        <w:t>+</w:t>
+      </w:r>
+      <w:r>
+        <w:rPr>
+          <w:b/>
+          <w:lang w:val="en-US"/>
+        </w:rPr>
+        <w:t>1 Per Enemy Out of Action</w:t>
+      </w:r>
+      <w:r>
+        <w:rPr>
+          <w:lang w:val="en-US"/>
+        </w:rPr>
+        <w:t>. Any Hero earns +1 Experience for each enemy he puts out of action.</w:t>
+      </w:r>
+    </w:p>
+    <w:p>
+      <w:pPr>
+        <w:rPr>
+          <w:lang w:val="en-US"/>
+        </w:rPr>
+      </w:pPr>
+    </w:p>
+    <w:p>
+      <w:pPr>
+        <w:rPr>
+          <w:lang w:val="en-US"/>
+        </w:rPr>
+      </w:pPr>
+    </w:p>
+    <w:p>
+      <w:pPr>
+        <w:rPr>
+          <w:lang w:val="en-US"/>
+        </w:rPr>
+      </w:pPr>
+    </w:p>
+    <w:p>
+      <w:pPr>
+        <w:pStyle w:val="berschrift1"/>
+        <w:numPr>
+          <w:ilvl w:val="0"/>
+          <w:numId w:val="4"/>
+        </w:numPr>
+        <w:rPr>
+          <w:rFonts w:ascii="Schoensperger" w:hAnsi="Schoensperger" w:cs="Schoensperger"/>
+          <w:sz w:val="42"/>
+          <w:szCs w:val="42"/>
+          <w:lang w:val="en-US"/>
+        </w:rPr>
+      </w:pPr>
+      <w:r>
+        <w:rPr>
+          <w:lang w:val="en-US"/>
+        </w:rPr>
+        <w:lastRenderedPageBreak/>
+        <w:t>Wyrdstone Hunt</w:t>
+      </w:r>
+    </w:p>
+    <w:p>
+      <w:pPr>
+        <w:pStyle w:val="berschrift2"/>
+        <w:rPr>
+          <w:lang w:val="en-US"/>
+        </w:rPr>
+      </w:pPr>
+      <w:r>
+        <w:rPr>
+          <w:lang w:val="en-US"/>
+        </w:rPr>
+        <w:t>Territory</w:t>
+      </w:r>
+    </w:p>
+    <w:p>
+      <w:pPr>
+        <w:spacing w:after="0"/>
+        <w:rPr>
+          <w:lang w:val="en-US"/>
+        </w:rPr>
+      </w:pPr>
+      <w:r>
+        <w:rPr>
+          <w:lang w:val="en-US"/>
+        </w:rPr>
+        <w:t>Cathayan Borderlands</w:t>
+      </w:r>
+    </w:p>
+    <w:p>
+      <w:pPr>
+        <w:pStyle w:val="berschrift2"/>
+        <w:rPr>
+          <w:lang w:val="en-US"/>
+        </w:rPr>
+      </w:pPr>
+      <w:r>
+        <w:rPr>
+          <w:lang w:val="en-US"/>
+        </w:rPr>
+        <w:t xml:space="preserve">Setting up </w:t>
+      </w:r>
+    </w:p>
+    <w:p>
+      <w:pPr>
+        <w:autoSpaceDE w:val="0"/>
+        <w:autoSpaceDN w:val="0"/>
+        <w:adjustRightInd w:val="0"/>
+        <w:spacing w:after="0" w:line="240" w:lineRule="auto"/>
+        <w:rPr>
+          <w:lang w:val="en-US"/>
+        </w:rPr>
+      </w:pPr>
+      <w:r>
+        <w:rPr>
+          <w:lang w:val="en-US"/>
+        </w:rPr>
+        <w:t xml:space="preserve">After </w:t>
+      </w:r>
+      <w:r>
+        <w:rPr>
+          <w:lang w:val="en-US"/>
+        </w:rPr>
+        <w:t xml:space="preserve">terrain </w:t>
+      </w:r>
+      <w:r>
+        <w:rPr>
+          <w:lang w:val="en-US"/>
+        </w:rPr>
+        <w:t>is</w:t>
+      </w:r>
+      <w:r>
+        <w:rPr>
+          <w:lang w:val="en-US"/>
+        </w:rPr>
+        <w:t xml:space="preserve"> set up, place D3 + 1 Wyrdstone shards on the board.</w:t>
+      </w:r>
+      <w:r>
+        <w:rPr>
+          <w:lang w:val="en-US"/>
+        </w:rPr>
+        <w:t xml:space="preserve"> The</w:t>
+      </w:r>
+      <w:r>
+        <w:rPr>
+          <w:lang w:val="en-US"/>
+        </w:rPr>
+        <w:t xml:space="preserve"> player</w:t>
+      </w:r>
+      <w:r>
+        <w:rPr>
+          <w:lang w:val="en-US"/>
+        </w:rPr>
+        <w:t>s</w:t>
+      </w:r>
+      <w:r>
+        <w:rPr>
+          <w:lang w:val="en-US"/>
+        </w:rPr>
+        <w:t xml:space="preserve"> take </w:t>
+      </w:r>
+      <w:r>
+        <w:rPr>
+          <w:lang w:val="en-US"/>
+        </w:rPr>
+        <w:t>t</w:t>
+      </w:r>
+      <w:r>
+        <w:rPr>
+          <w:lang w:val="en-US"/>
+        </w:rPr>
+        <w:t>urn</w:t>
+      </w:r>
+      <w:r>
+        <w:rPr>
+          <w:lang w:val="en-US"/>
+        </w:rPr>
+        <w:t>s</w:t>
+      </w:r>
+      <w:r>
+        <w:rPr>
+          <w:lang w:val="en-US"/>
+        </w:rPr>
+        <w:t xml:space="preserve"> plac</w:t>
+      </w:r>
+      <w:r>
+        <w:rPr>
+          <w:lang w:val="en-US"/>
+        </w:rPr>
+        <w:t>ing the shards</w:t>
+      </w:r>
+      <w:r>
+        <w:rPr>
+          <w:lang w:val="en-US"/>
+        </w:rPr>
+        <w:t>. Roll a D6 to</w:t>
+      </w:r>
+      <w:r>
+        <w:rPr>
+          <w:lang w:val="en-US"/>
+        </w:rPr>
+        <w:t xml:space="preserve"> </w:t>
+      </w:r>
+      <w:r>
+        <w:rPr>
+          <w:lang w:val="en-US"/>
+        </w:rPr>
+        <w:t>see which player goes first. The counters must be placed</w:t>
+      </w:r>
+      <w:r>
+        <w:rPr>
+          <w:lang w:val="en-US"/>
+        </w:rPr>
+        <w:t xml:space="preserve"> </w:t>
+      </w:r>
+      <w:r>
+        <w:rPr>
+          <w:lang w:val="en-US"/>
+        </w:rPr>
+        <w:t>more than 10" from the edge of the table and at least 6" away</w:t>
+      </w:r>
+      <w:r>
+        <w:rPr>
+          <w:lang w:val="en-US"/>
+        </w:rPr>
+        <w:t xml:space="preserve"> </w:t>
+      </w:r>
+      <w:r>
+        <w:rPr>
+          <w:lang w:val="en-US"/>
+        </w:rPr>
+        <w:t>from each other.</w:t>
+      </w:r>
+    </w:p>
+    <w:p>
+      <w:pPr>
+        <w:pStyle w:val="berschrift2"/>
+        <w:rPr>
+          <w:lang w:val="en-US"/>
+        </w:rPr>
+      </w:pPr>
+      <w:r>
+        <w:rPr>
+          <w:lang w:val="en-US"/>
+        </w:rPr>
+        <w:t>Special Rules</w:t>
+      </w:r>
       <w:bookmarkStart w:id="0" w:name="_GoBack"/>
       <w:bookmarkEnd w:id="0"/>
     </w:p>
@@ -6974,6 +7244,161 @@
           <w:b/>
           <w:lang w:val="en-US"/>
         </w:rPr>
+        <w:t>Wyrdstone Pick-up</w:t>
+      </w:r>
+      <w:r>
+        <w:rPr>
+          <w:lang w:val="en-US"/>
+        </w:rPr>
+        <w:t xml:space="preserve">: </w:t>
+      </w:r>
+      <w:r>
+        <w:rPr>
+          <w:lang w:val="en-US"/>
+        </w:rPr>
+        <w:t xml:space="preserve">Warriors can pick up the </w:t>
+      </w:r>
+      <w:r>
+        <w:rPr>
+          <w:lang w:val="en-US"/>
+        </w:rPr>
+        <w:t>shards</w:t>
+      </w:r>
+      <w:r>
+        <w:rPr>
+          <w:lang w:val="en-US"/>
+        </w:rPr>
+        <w:t xml:space="preserve"> simply by moving into</w:t>
+      </w:r>
+      <w:r>
+        <w:rPr>
+          <w:lang w:val="en-US"/>
+        </w:rPr>
+        <w:t xml:space="preserve"> </w:t>
+      </w:r>
+      <w:r>
+        <w:rPr>
+          <w:lang w:val="en-US"/>
+        </w:rPr>
+        <w:t>contact with them. A warrior can carry any amount of</w:t>
+      </w:r>
+      <w:r>
+        <w:rPr>
+          <w:lang w:val="en-US"/>
+        </w:rPr>
+        <w:t xml:space="preserve"> </w:t>
+      </w:r>
+      <w:r>
+        <w:rPr>
+          <w:lang w:val="en-US"/>
+        </w:rPr>
+        <w:t xml:space="preserve">Wyrdstone </w:t>
+      </w:r>
+      <w:r>
+        <w:rPr>
+          <w:lang w:val="en-US"/>
+        </w:rPr>
+        <w:t>without any penalty. Warriors cannot transfer their</w:t>
+      </w:r>
+      <w:r>
+        <w:rPr>
+          <w:lang w:val="en-US"/>
+        </w:rPr>
+        <w:t xml:space="preserve"> </w:t>
+      </w:r>
+      <w:r>
+        <w:rPr>
+          <w:lang w:val="en-US"/>
+        </w:rPr>
+        <w:t xml:space="preserve">Wyrdstone </w:t>
+      </w:r>
+      <w:r>
+        <w:rPr>
+          <w:lang w:val="en-US"/>
+        </w:rPr>
+        <w:t>to another warrior. If the warrior who is carrying a</w:t>
+      </w:r>
+      <w:r>
+        <w:rPr>
+          <w:lang w:val="en-US"/>
+        </w:rPr>
+        <w:t xml:space="preserve"> </w:t>
+      </w:r>
+      <w:r>
+        <w:rPr>
+          <w:lang w:val="en-US"/>
+        </w:rPr>
+        <w:t>Wyrdstone</w:t>
+      </w:r>
+      <w:r>
+        <w:rPr>
+          <w:lang w:val="en-US"/>
+        </w:rPr>
+        <w:t xml:space="preserve"> </w:t>
+      </w:r>
+      <w:r>
+        <w:rPr>
+          <w:lang w:val="en-US"/>
+        </w:rPr>
+        <w:t xml:space="preserve">is taken out of action, place the </w:t>
+      </w:r>
+      <w:r>
+        <w:rPr>
+          <w:lang w:val="en-US"/>
+        </w:rPr>
+        <w:t xml:space="preserve">Wyrdstone </w:t>
+      </w:r>
+      <w:r>
+        <w:rPr>
+          <w:lang w:val="en-US"/>
+        </w:rPr>
+        <w:t>on the table</w:t>
+      </w:r>
+      <w:r>
+        <w:rPr>
+          <w:lang w:val="en-US"/>
+        </w:rPr>
+        <w:t xml:space="preserve"> </w:t>
+      </w:r>
+      <w:r>
+        <w:rPr>
+          <w:lang w:val="en-US"/>
+        </w:rPr>
+        <w:t>where he fell.</w:t>
+      </w:r>
+      <w:r>
+        <w:rPr>
+          <w:lang w:val="en-US"/>
+        </w:rPr>
+        <w:t xml:space="preserve"> </w:t>
+      </w:r>
+    </w:p>
+    <w:p>
+      <w:pPr>
+        <w:pStyle w:val="berschrift2"/>
+        <w:rPr>
+          <w:lang w:val="en-US"/>
+        </w:rPr>
+      </w:pPr>
+      <w:r>
+        <w:rPr>
+          <w:lang w:val="en-US"/>
+        </w:rPr>
+        <w:t>Experience</w:t>
+      </w:r>
+    </w:p>
+    <w:p>
+      <w:pPr>
+        <w:spacing w:after="0"/>
+        <w:rPr>
+          <w:lang w:val="en-US"/>
+        </w:rPr>
+      </w:pPr>
+      <w:r>
+        <w:rPr>
+          <w:b/>
+          <w:lang w:val="en-US"/>
+        </w:rPr>
         <w:t>+1 Survives</w:t>
       </w:r>
       <w:r>
@@ -7013,6 +7438,7 @@
       </w:pPr>
       <w:r>
         <w:rPr>
+          <w:b/>
           <w:lang w:val="en-US"/>
         </w:rPr>
         <w:t>+</w:t>
@@ -7030,6 +7456,99 @@
         </w:rPr>
         <w:t>. Any Hero earns +1 Experience for each enemy he puts out of action.</w:t>
       </w:r>
+    </w:p>
+    <w:p>
+      <w:pPr>
+        <w:spacing w:after="0"/>
+        <w:rPr>
+          <w:lang w:val="en-US"/>
+        </w:rPr>
+      </w:pPr>
+      <w:r>
+        <w:rPr>
+          <w:b/>
+          <w:lang w:val="en-US"/>
+        </w:rPr>
+        <w:t>+</w:t>
+      </w:r>
+      <w:r>
+        <w:rPr>
+          <w:b/>
+          <w:lang w:val="en-US"/>
+        </w:rPr>
+        <w:t xml:space="preserve">1 </w:t>
+      </w:r>
+      <w:r>
+        <w:rPr>
+          <w:b/>
+          <w:lang w:val="en-US"/>
+        </w:rPr>
+        <w:t>P</w:t>
+      </w:r>
+      <w:r>
+        <w:rPr>
+          <w:b/>
+          <w:lang w:val="en-US"/>
+        </w:rPr>
+        <w:t>er Wyrdstone</w:t>
+      </w:r>
+      <w:r>
+        <w:rPr>
+          <w:rFonts w:ascii="Times New Roman Bold" w:hAnsi="Times New Roman Bold" w:cs="Times New Roman Bold"/>
+          <w:b/>
+          <w:bCs/>
+          <w:sz w:val="20"/>
+          <w:szCs w:val="20"/>
+          <w:lang w:val="en-US"/>
+        </w:rPr>
+        <w:t xml:space="preserve">. </w:t>
+      </w:r>
+      <w:r>
+        <w:rPr>
+          <w:lang w:val="en-US"/>
+        </w:rPr>
+        <w:t xml:space="preserve">Any </w:t>
+      </w:r>
+      <w:r>
+        <w:rPr>
+          <w:lang w:val="en-US"/>
+        </w:rPr>
+        <w:t xml:space="preserve">Hero or Henchman carrying a Wyrdstone at the end of the battle </w:t>
+      </w:r>
+      <w:r>
+        <w:rPr>
+          <w:lang w:val="en-US"/>
+        </w:rPr>
+        <w:t>gains</w:t>
+      </w:r>
+      <w:r>
+        <w:rPr>
+          <w:lang w:val="en-US"/>
+        </w:rPr>
+        <w:t xml:space="preserve"> +1 Experience.</w:t>
+      </w:r>
+    </w:p>
+    <w:p>
+      <w:pPr>
+        <w:spacing w:after="0"/>
+        <w:rPr>
+          <w:lang w:val="en-US"/>
+        </w:rPr>
+      </w:pPr>
+    </w:p>
+    <w:p>
+      <w:pPr>
+        <w:rPr>
+          <w:lang w:val="en-US"/>
+        </w:rPr>
+      </w:pPr>
+    </w:p>
+    <w:p>
+      <w:pPr>
+        <w:rPr>
+          <w:lang w:val="en-US"/>
+        </w:rPr>
+      </w:pPr>
     </w:p>
     <w:p>
       <w:pPr>
@@ -7499,6 +8018,70 @@
     </w:p>
     <w:p>
       <w:pPr>
+        <w:spacing w:after="0"/>
+        <w:rPr>
+          <w:lang w:val="en-US"/>
+        </w:rPr>
+      </w:pPr>
+    </w:p>
+    <w:p>
+      <w:pPr>
+        <w:spacing w:after="0"/>
+        <w:rPr>
+          <w:lang w:val="en-US"/>
+        </w:rPr>
+      </w:pPr>
+    </w:p>
+    <w:p>
+      <w:pPr>
+        <w:spacing w:after="0"/>
+        <w:rPr>
+          <w:lang w:val="en-US"/>
+        </w:rPr>
+      </w:pPr>
+    </w:p>
+    <w:p>
+      <w:pPr>
+        <w:spacing w:after="0"/>
+        <w:rPr>
+          <w:lang w:val="en-US"/>
+        </w:rPr>
+      </w:pPr>
+    </w:p>
+    <w:p>
+      <w:pPr>
+        <w:spacing w:after="0"/>
+        <w:rPr>
+          <w:lang w:val="en-US"/>
+        </w:rPr>
+      </w:pPr>
+    </w:p>
+    <w:p>
+      <w:pPr>
+        <w:spacing w:after="0"/>
+        <w:rPr>
+          <w:lang w:val="en-US"/>
+        </w:rPr>
+      </w:pPr>
+    </w:p>
+    <w:p>
+      <w:pPr>
+        <w:spacing w:after="0"/>
+        <w:rPr>
+          <w:lang w:val="en-US"/>
+        </w:rPr>
+      </w:pPr>
+    </w:p>
+    <w:p>
+      <w:pPr>
+        <w:spacing w:after="0"/>
+        <w:rPr>
+          <w:lang w:val="en-US"/>
+        </w:rPr>
+      </w:pPr>
+    </w:p>
+    <w:p>
+      <w:pPr>
         <w:pStyle w:val="berschrift2"/>
         <w:rPr>
           <w:lang w:val="en-US"/>
@@ -7508,6 +8091,7 @@
         <w:rPr>
           <w:lang w:val="en-US"/>
         </w:rPr>
+        <w:lastRenderedPageBreak/>
         <w:t>Rewards</w:t>
       </w:r>
     </w:p>
@@ -7860,14 +8444,7 @@
               <w:rPr>
                 <w:lang w:val="en-US"/>
               </w:rPr>
-              <w:t xml:space="preserve"> ability (note on </w:t>
-            </w:r>
-            <w:r>
-              <w:rPr>
-                <w:lang w:val="en-US"/>
-              </w:rPr>
-              <w:lastRenderedPageBreak/>
-              <w:t>the roster).</w:t>
+              <w:t xml:space="preserve"> ability (note on the roster).</w:t>
             </w:r>
           </w:p>
           <w:p>
@@ -7920,7 +8497,6 @@
               <w:rPr>
                 <w:lang w:val="en-US"/>
               </w:rPr>
-              <w:lastRenderedPageBreak/>
               <w:t>11</w:t>
             </w:r>
           </w:p>
@@ -8199,6 +8775,7 @@
       </w:pPr>
       <w:r>
         <w:rPr>
+          <w:b/>
           <w:lang w:val="en-US"/>
         </w:rPr>
         <w:t>+</w:t>
@@ -8384,1070 +8961,6 @@
           <w:rFonts w:ascii="Schoensperger" w:hAnsi="Schoensperger" w:cs="Schoensperger"/>
           <w:sz w:val="28"/>
           <w:szCs w:val="28"/>
-          <w:lang w:val="en-US"/>
-        </w:rPr>
-      </w:pPr>
-    </w:p>
-    <w:p>
-      <w:pPr>
-        <w:autoSpaceDE w:val="0"/>
-        <w:autoSpaceDN w:val="0"/>
-        <w:adjustRightInd w:val="0"/>
-        <w:spacing w:after="0" w:line="240" w:lineRule="auto"/>
-        <w:rPr>
-          <w:rFonts w:ascii="Schoensperger" w:hAnsi="Schoensperger" w:cs="Schoensperger"/>
-          <w:sz w:val="28"/>
-          <w:szCs w:val="28"/>
-          <w:lang w:val="en-US"/>
-        </w:rPr>
-      </w:pPr>
-    </w:p>
-    <w:p>
-      <w:pPr>
-        <w:autoSpaceDE w:val="0"/>
-        <w:autoSpaceDN w:val="0"/>
-        <w:adjustRightInd w:val="0"/>
-        <w:spacing w:after="0" w:line="240" w:lineRule="auto"/>
-        <w:rPr>
-          <w:rFonts w:ascii="Schoensperger" w:hAnsi="Schoensperger" w:cs="Schoensperger"/>
-          <w:sz w:val="28"/>
-          <w:szCs w:val="28"/>
-          <w:lang w:val="en-US"/>
-        </w:rPr>
-      </w:pPr>
-    </w:p>
-    <w:p>
-      <w:pPr>
-        <w:autoSpaceDE w:val="0"/>
-        <w:autoSpaceDN w:val="0"/>
-        <w:adjustRightInd w:val="0"/>
-        <w:spacing w:after="0" w:line="240" w:lineRule="auto"/>
-        <w:rPr>
-          <w:rFonts w:ascii="Schoensperger" w:hAnsi="Schoensperger" w:cs="Schoensperger"/>
-          <w:sz w:val="28"/>
-          <w:szCs w:val="28"/>
-          <w:lang w:val="en-US"/>
-        </w:rPr>
-      </w:pPr>
-      <w:proofErr w:type="gramStart"/>
-      <w:r>
-        <w:rPr>
-          <w:rFonts w:ascii="Schoensperger" w:hAnsi="Schoensperger" w:cs="Schoensperger"/>
-          <w:sz w:val="28"/>
-          <w:szCs w:val="28"/>
-          <w:lang w:val="en-US"/>
-        </w:rPr>
-        <w:t>special</w:t>
-      </w:r>
-      <w:proofErr w:type="gramEnd"/>
-      <w:r>
-        <w:rPr>
-          <w:rFonts w:ascii="Schoensperger" w:hAnsi="Schoensperger" w:cs="Schoensperger"/>
-          <w:sz w:val="28"/>
-          <w:szCs w:val="28"/>
-          <w:lang w:val="en-US"/>
-        </w:rPr>
-        <w:t xml:space="preserve"> rules</w:t>
-      </w:r>
-    </w:p>
-    <w:p>
-      <w:pPr>
-        <w:autoSpaceDE w:val="0"/>
-        <w:autoSpaceDN w:val="0"/>
-        <w:adjustRightInd w:val="0"/>
-        <w:spacing w:after="0" w:line="240" w:lineRule="auto"/>
-        <w:rPr>
-          <w:rFonts w:ascii="GarmdITCBkBT" w:hAnsi="GarmdITCBkBT" w:cs="GarmdITCBkBT"/>
-          <w:sz w:val="18"/>
-          <w:szCs w:val="18"/>
-          <w:lang w:val="en-US"/>
-        </w:rPr>
-      </w:pPr>
-      <w:r>
-        <w:rPr>
-          <w:rFonts w:ascii="GarmdITCBkBT" w:hAnsi="GarmdITCBkBT" w:cs="GarmdITCBkBT"/>
-          <w:sz w:val="18"/>
-          <w:szCs w:val="18"/>
-          <w:lang w:val="en-US"/>
-        </w:rPr>
-        <w:t>Supplies: At the end of his turn the defending player</w:t>
-      </w:r>
-    </w:p>
-    <w:p>
-      <w:pPr>
-        <w:autoSpaceDE w:val="0"/>
-        <w:autoSpaceDN w:val="0"/>
-        <w:adjustRightInd w:val="0"/>
-        <w:spacing w:after="0" w:line="240" w:lineRule="auto"/>
-        <w:rPr>
-          <w:rFonts w:ascii="GarmdITCBkBT" w:hAnsi="GarmdITCBkBT" w:cs="GarmdITCBkBT"/>
-          <w:sz w:val="18"/>
-          <w:szCs w:val="18"/>
-          <w:lang w:val="en-US"/>
-        </w:rPr>
-      </w:pPr>
-      <w:proofErr w:type="gramStart"/>
-      <w:r>
-        <w:rPr>
-          <w:rFonts w:ascii="GarmdITCBkBT" w:hAnsi="GarmdITCBkBT" w:cs="GarmdITCBkBT"/>
-          <w:sz w:val="18"/>
-          <w:szCs w:val="18"/>
-          <w:lang w:val="en-US"/>
-        </w:rPr>
-        <w:t>rolls</w:t>
-      </w:r>
-      <w:proofErr w:type="gramEnd"/>
-      <w:r>
-        <w:rPr>
-          <w:rFonts w:ascii="GarmdITCBkBT" w:hAnsi="GarmdITCBkBT" w:cs="GarmdITCBkBT"/>
-          <w:sz w:val="18"/>
-          <w:szCs w:val="18"/>
-          <w:lang w:val="en-US"/>
-        </w:rPr>
-        <w:t xml:space="preserve"> a D6 and adds the number of turns already</w:t>
-      </w:r>
-    </w:p>
-    <w:p>
-      <w:pPr>
-        <w:autoSpaceDE w:val="0"/>
-        <w:autoSpaceDN w:val="0"/>
-        <w:adjustRightInd w:val="0"/>
-        <w:spacing w:after="0" w:line="240" w:lineRule="auto"/>
-        <w:rPr>
-          <w:rFonts w:ascii="GarmdITCBkBT" w:hAnsi="GarmdITCBkBT" w:cs="GarmdITCBkBT"/>
-          <w:sz w:val="18"/>
-          <w:szCs w:val="18"/>
-          <w:lang w:val="en-US"/>
-        </w:rPr>
-      </w:pPr>
-      <w:proofErr w:type="gramStart"/>
-      <w:r>
-        <w:rPr>
-          <w:rFonts w:ascii="GarmdITCBkBT" w:hAnsi="GarmdITCBkBT" w:cs="GarmdITCBkBT"/>
-          <w:sz w:val="18"/>
-          <w:szCs w:val="18"/>
-          <w:lang w:val="en-US"/>
-        </w:rPr>
-        <w:t>passed</w:t>
-      </w:r>
-      <w:proofErr w:type="gramEnd"/>
-      <w:r>
-        <w:rPr>
-          <w:rFonts w:ascii="GarmdITCBkBT" w:hAnsi="GarmdITCBkBT" w:cs="GarmdITCBkBT"/>
-          <w:sz w:val="18"/>
-          <w:szCs w:val="18"/>
-          <w:lang w:val="en-US"/>
-        </w:rPr>
-        <w:t>. On a result of 6+ the supply caravan from the</w:t>
-      </w:r>
-    </w:p>
-    <w:p>
-      <w:pPr>
-        <w:autoSpaceDE w:val="0"/>
-        <w:autoSpaceDN w:val="0"/>
-        <w:adjustRightInd w:val="0"/>
-        <w:spacing w:after="0" w:line="240" w:lineRule="auto"/>
-        <w:rPr>
-          <w:rFonts w:ascii="GarmdITCBkBT" w:hAnsi="GarmdITCBkBT" w:cs="GarmdITCBkBT"/>
-          <w:sz w:val="18"/>
-          <w:szCs w:val="18"/>
-          <w:lang w:val="en-US"/>
-        </w:rPr>
-      </w:pPr>
-      <w:proofErr w:type="gramStart"/>
-      <w:r>
-        <w:rPr>
-          <w:rFonts w:ascii="GarmdITCBkBT" w:hAnsi="GarmdITCBkBT" w:cs="GarmdITCBkBT"/>
-          <w:sz w:val="18"/>
-          <w:szCs w:val="18"/>
-          <w:lang w:val="en-US"/>
-        </w:rPr>
-        <w:t>border</w:t>
-      </w:r>
-      <w:proofErr w:type="gramEnd"/>
-      <w:r>
-        <w:rPr>
-          <w:rFonts w:ascii="GarmdITCBkBT" w:hAnsi="GarmdITCBkBT" w:cs="GarmdITCBkBT"/>
-          <w:sz w:val="18"/>
-          <w:szCs w:val="18"/>
-          <w:lang w:val="en-US"/>
-        </w:rPr>
-        <w:t xml:space="preserve"> town appears. Roll a scatter dice to determine</w:t>
-      </w:r>
-    </w:p>
-    <w:p>
-      <w:pPr>
-        <w:autoSpaceDE w:val="0"/>
-        <w:autoSpaceDN w:val="0"/>
-        <w:adjustRightInd w:val="0"/>
-        <w:spacing w:after="0" w:line="240" w:lineRule="auto"/>
-        <w:rPr>
-          <w:rFonts w:ascii="GarmdITCBkBT" w:hAnsi="GarmdITCBkBT" w:cs="GarmdITCBkBT"/>
-          <w:sz w:val="18"/>
-          <w:szCs w:val="18"/>
-          <w:lang w:val="en-US"/>
-        </w:rPr>
-      </w:pPr>
-      <w:proofErr w:type="gramStart"/>
-      <w:r>
-        <w:rPr>
-          <w:rFonts w:ascii="GarmdITCBkBT" w:hAnsi="GarmdITCBkBT" w:cs="GarmdITCBkBT"/>
-          <w:sz w:val="18"/>
-          <w:szCs w:val="18"/>
-          <w:lang w:val="en-US"/>
-        </w:rPr>
-        <w:t>the</w:t>
-      </w:r>
-      <w:proofErr w:type="gramEnd"/>
-      <w:r>
-        <w:rPr>
-          <w:rFonts w:ascii="GarmdITCBkBT" w:hAnsi="GarmdITCBkBT" w:cs="GarmdITCBkBT"/>
-          <w:sz w:val="18"/>
-          <w:szCs w:val="18"/>
-          <w:lang w:val="en-US"/>
-        </w:rPr>
-        <w:t xml:space="preserve"> point of entry. Deploy the caravan on the table</w:t>
-      </w:r>
-    </w:p>
-    <w:p>
-      <w:pPr>
-        <w:autoSpaceDE w:val="0"/>
-        <w:autoSpaceDN w:val="0"/>
-        <w:adjustRightInd w:val="0"/>
-        <w:spacing w:after="0" w:line="240" w:lineRule="auto"/>
-        <w:rPr>
-          <w:rFonts w:ascii="GarmdITCBkBT" w:hAnsi="GarmdITCBkBT" w:cs="GarmdITCBkBT"/>
-          <w:sz w:val="18"/>
-          <w:szCs w:val="18"/>
-          <w:lang w:val="en-US"/>
-        </w:rPr>
-      </w:pPr>
-      <w:proofErr w:type="gramStart"/>
-      <w:r>
-        <w:rPr>
-          <w:rFonts w:ascii="GarmdITCBkBT" w:hAnsi="GarmdITCBkBT" w:cs="GarmdITCBkBT"/>
-          <w:sz w:val="18"/>
-          <w:szCs w:val="18"/>
-          <w:lang w:val="en-US"/>
-        </w:rPr>
-        <w:t>edge</w:t>
-      </w:r>
-      <w:proofErr w:type="gramEnd"/>
-      <w:r>
-        <w:rPr>
-          <w:rFonts w:ascii="GarmdITCBkBT" w:hAnsi="GarmdITCBkBT" w:cs="GarmdITCBkBT"/>
-          <w:sz w:val="18"/>
-          <w:szCs w:val="18"/>
-          <w:lang w:val="en-US"/>
-        </w:rPr>
-        <w:t xml:space="preserve"> at the point of entry.</w:t>
-      </w:r>
-    </w:p>
-    <w:p>
-      <w:pPr>
-        <w:autoSpaceDE w:val="0"/>
-        <w:autoSpaceDN w:val="0"/>
-        <w:adjustRightInd w:val="0"/>
-        <w:spacing w:after="0" w:line="240" w:lineRule="auto"/>
-        <w:rPr>
-          <w:rFonts w:ascii="GarmdITCBkBT" w:hAnsi="GarmdITCBkBT" w:cs="GarmdITCBkBT"/>
-          <w:sz w:val="18"/>
-          <w:szCs w:val="18"/>
-          <w:lang w:val="en-US"/>
-        </w:rPr>
-      </w:pPr>
-      <w:r>
-        <w:rPr>
-          <w:rFonts w:ascii="GarmdITCBkBT" w:hAnsi="GarmdITCBkBT" w:cs="GarmdITCBkBT"/>
-          <w:sz w:val="18"/>
-          <w:szCs w:val="18"/>
-          <w:lang w:val="en-US"/>
-        </w:rPr>
-        <w:t>The supply caravan consists of a cart drawn by one</w:t>
-      </w:r>
-    </w:p>
-    <w:p>
-      <w:pPr>
-        <w:autoSpaceDE w:val="0"/>
-        <w:autoSpaceDN w:val="0"/>
-        <w:adjustRightInd w:val="0"/>
-        <w:spacing w:after="0" w:line="240" w:lineRule="auto"/>
-        <w:rPr>
-          <w:rFonts w:ascii="GarmdITCBkBT" w:hAnsi="GarmdITCBkBT" w:cs="GarmdITCBkBT"/>
-          <w:sz w:val="18"/>
-          <w:szCs w:val="18"/>
-          <w:lang w:val="en-US"/>
-        </w:rPr>
-      </w:pPr>
-      <w:proofErr w:type="gramStart"/>
-      <w:r>
-        <w:rPr>
-          <w:rFonts w:ascii="GarmdITCBkBT" w:hAnsi="GarmdITCBkBT" w:cs="GarmdITCBkBT"/>
-          <w:sz w:val="18"/>
-          <w:szCs w:val="18"/>
-          <w:lang w:val="en-US"/>
-        </w:rPr>
-        <w:t>draft</w:t>
-      </w:r>
-      <w:proofErr w:type="gramEnd"/>
-      <w:r>
-        <w:rPr>
-          <w:rFonts w:ascii="GarmdITCBkBT" w:hAnsi="GarmdITCBkBT" w:cs="GarmdITCBkBT"/>
-          <w:sz w:val="18"/>
-          <w:szCs w:val="18"/>
-          <w:lang w:val="en-US"/>
-        </w:rPr>
-        <w:t xml:space="preserve"> horse and five Guards to protect it (see Bestiary).</w:t>
-      </w:r>
-    </w:p>
-    <w:p>
-      <w:pPr>
-        <w:autoSpaceDE w:val="0"/>
-        <w:autoSpaceDN w:val="0"/>
-        <w:adjustRightInd w:val="0"/>
-        <w:spacing w:after="0" w:line="240" w:lineRule="auto"/>
-        <w:rPr>
-          <w:rFonts w:ascii="GarmdITCBkBT" w:hAnsi="GarmdITCBkBT" w:cs="GarmdITCBkBT"/>
-          <w:sz w:val="18"/>
-          <w:szCs w:val="18"/>
-          <w:lang w:val="en-US"/>
-        </w:rPr>
-      </w:pPr>
-      <w:r>
-        <w:rPr>
-          <w:rFonts w:ascii="GarmdITCBkBT" w:hAnsi="GarmdITCBkBT" w:cs="GarmdITCBkBT"/>
-          <w:sz w:val="18"/>
-          <w:szCs w:val="18"/>
-          <w:lang w:val="en-US"/>
-        </w:rPr>
-        <w:t>The cart follows the rules for wagons as described in</w:t>
-      </w:r>
-    </w:p>
-    <w:p>
-      <w:pPr>
-        <w:autoSpaceDE w:val="0"/>
-        <w:autoSpaceDN w:val="0"/>
-        <w:adjustRightInd w:val="0"/>
-        <w:spacing w:after="0" w:line="240" w:lineRule="auto"/>
-        <w:rPr>
-          <w:rFonts w:ascii="GarmdITCBkBT" w:hAnsi="GarmdITCBkBT" w:cs="GarmdITCBkBT"/>
-          <w:sz w:val="18"/>
-          <w:szCs w:val="18"/>
-          <w:lang w:val="en-US"/>
-        </w:rPr>
-      </w:pPr>
-      <w:proofErr w:type="gramStart"/>
-      <w:r>
-        <w:rPr>
-          <w:rFonts w:ascii="GarmdITCBkBT" w:hAnsi="GarmdITCBkBT" w:cs="GarmdITCBkBT"/>
-          <w:sz w:val="18"/>
-          <w:szCs w:val="18"/>
-          <w:lang w:val="en-US"/>
-        </w:rPr>
-        <w:t>the</w:t>
-      </w:r>
-      <w:proofErr w:type="gramEnd"/>
-      <w:r>
-        <w:rPr>
-          <w:rFonts w:ascii="GarmdITCBkBT" w:hAnsi="GarmdITCBkBT" w:cs="GarmdITCBkBT"/>
-          <w:sz w:val="18"/>
-          <w:szCs w:val="18"/>
-          <w:lang w:val="en-US"/>
-        </w:rPr>
-        <w:t xml:space="preserve"> Empire in Flames supplement (p. 30). However, it</w:t>
-      </w:r>
-    </w:p>
-    <w:p>
-      <w:pPr>
-        <w:autoSpaceDE w:val="0"/>
-        <w:autoSpaceDN w:val="0"/>
-        <w:adjustRightInd w:val="0"/>
-        <w:spacing w:after="0" w:line="240" w:lineRule="auto"/>
-        <w:rPr>
-          <w:rFonts w:ascii="GarmdITCBkBT" w:hAnsi="GarmdITCBkBT" w:cs="GarmdITCBkBT"/>
-          <w:sz w:val="18"/>
-          <w:szCs w:val="18"/>
-          <w:lang w:val="en-US"/>
-        </w:rPr>
-      </w:pPr>
-      <w:proofErr w:type="gramStart"/>
-      <w:r>
-        <w:rPr>
-          <w:rFonts w:ascii="GarmdITCBkBT" w:hAnsi="GarmdITCBkBT" w:cs="GarmdITCBkBT"/>
-          <w:sz w:val="18"/>
-          <w:szCs w:val="18"/>
-          <w:lang w:val="en-US"/>
-        </w:rPr>
-        <w:t>is</w:t>
-      </w:r>
-      <w:proofErr w:type="gramEnd"/>
-      <w:r>
-        <w:rPr>
-          <w:rFonts w:ascii="GarmdITCBkBT" w:hAnsi="GarmdITCBkBT" w:cs="GarmdITCBkBT"/>
-          <w:sz w:val="18"/>
-          <w:szCs w:val="18"/>
-          <w:lang w:val="en-US"/>
-        </w:rPr>
-        <w:t xml:space="preserve"> loaded with supplies that slows it down to a</w:t>
-      </w:r>
-    </w:p>
-    <w:p>
-      <w:pPr>
-        <w:autoSpaceDE w:val="0"/>
-        <w:autoSpaceDN w:val="0"/>
-        <w:adjustRightInd w:val="0"/>
-        <w:spacing w:after="0" w:line="240" w:lineRule="auto"/>
-        <w:rPr>
-          <w:rFonts w:ascii="GarmdITCBkBT" w:hAnsi="GarmdITCBkBT" w:cs="GarmdITCBkBT"/>
-          <w:sz w:val="18"/>
-          <w:szCs w:val="18"/>
-          <w:lang w:val="en-US"/>
-        </w:rPr>
-      </w:pPr>
-      <w:proofErr w:type="gramStart"/>
-      <w:r>
-        <w:rPr>
-          <w:rFonts w:ascii="GarmdITCBkBT" w:hAnsi="GarmdITCBkBT" w:cs="GarmdITCBkBT"/>
-          <w:sz w:val="18"/>
-          <w:szCs w:val="18"/>
-          <w:lang w:val="en-US"/>
-        </w:rPr>
-        <w:t>maximum</w:t>
-      </w:r>
-      <w:proofErr w:type="gramEnd"/>
-      <w:r>
-        <w:rPr>
-          <w:rFonts w:ascii="GarmdITCBkBT" w:hAnsi="GarmdITCBkBT" w:cs="GarmdITCBkBT"/>
-          <w:sz w:val="18"/>
-          <w:szCs w:val="18"/>
-          <w:lang w:val="en-US"/>
-        </w:rPr>
-        <w:t xml:space="preserve"> Movement of 8”. Note that one guard will</w:t>
-      </w:r>
-    </w:p>
-    <w:p>
-      <w:pPr>
-        <w:autoSpaceDE w:val="0"/>
-        <w:autoSpaceDN w:val="0"/>
-        <w:adjustRightInd w:val="0"/>
-        <w:spacing w:after="0" w:line="240" w:lineRule="auto"/>
-        <w:rPr>
-          <w:rFonts w:ascii="GarmdITCBkBT" w:hAnsi="GarmdITCBkBT" w:cs="GarmdITCBkBT"/>
-          <w:sz w:val="18"/>
-          <w:szCs w:val="18"/>
-          <w:lang w:val="en-US"/>
-        </w:rPr>
-      </w:pPr>
-      <w:proofErr w:type="gramStart"/>
-      <w:r>
-        <w:rPr>
-          <w:rFonts w:ascii="GarmdITCBkBT" w:hAnsi="GarmdITCBkBT" w:cs="GarmdITCBkBT"/>
-          <w:sz w:val="18"/>
-          <w:szCs w:val="18"/>
-          <w:lang w:val="en-US"/>
-        </w:rPr>
-        <w:t>have</w:t>
-      </w:r>
-      <w:proofErr w:type="gramEnd"/>
-      <w:r>
-        <w:rPr>
-          <w:rFonts w:ascii="GarmdITCBkBT" w:hAnsi="GarmdITCBkBT" w:cs="GarmdITCBkBT"/>
-          <w:sz w:val="18"/>
-          <w:szCs w:val="18"/>
-          <w:lang w:val="en-US"/>
-        </w:rPr>
-        <w:t xml:space="preserve"> to drive the wagon.</w:t>
-      </w:r>
-    </w:p>
-    <w:p>
-      <w:pPr>
-        <w:autoSpaceDE w:val="0"/>
-        <w:autoSpaceDN w:val="0"/>
-        <w:adjustRightInd w:val="0"/>
-        <w:spacing w:after="0" w:line="240" w:lineRule="auto"/>
-        <w:rPr>
-          <w:rFonts w:ascii="GarmdITCBkBT" w:hAnsi="GarmdITCBkBT" w:cs="GarmdITCBkBT"/>
-          <w:sz w:val="18"/>
-          <w:szCs w:val="18"/>
-          <w:lang w:val="en-US"/>
-        </w:rPr>
-      </w:pPr>
-      <w:r>
-        <w:rPr>
-          <w:rFonts w:ascii="GarmdITCBkBT" w:hAnsi="GarmdITCBkBT" w:cs="GarmdITCBkBT"/>
-          <w:sz w:val="18"/>
-          <w:szCs w:val="18"/>
-          <w:lang w:val="en-US"/>
-        </w:rPr>
-        <w:t>The defending player controls the models of the</w:t>
-      </w:r>
-    </w:p>
-    <w:p>
-      <w:pPr>
-        <w:autoSpaceDE w:val="0"/>
-        <w:autoSpaceDN w:val="0"/>
-        <w:adjustRightInd w:val="0"/>
-        <w:spacing w:after="0" w:line="240" w:lineRule="auto"/>
-        <w:rPr>
-          <w:rFonts w:ascii="GarmdITCBkBT" w:hAnsi="GarmdITCBkBT" w:cs="GarmdITCBkBT"/>
-          <w:sz w:val="18"/>
-          <w:szCs w:val="18"/>
-          <w:lang w:val="en-US"/>
-        </w:rPr>
-      </w:pPr>
-      <w:proofErr w:type="gramStart"/>
-      <w:r>
-        <w:rPr>
-          <w:rFonts w:ascii="GarmdITCBkBT" w:hAnsi="GarmdITCBkBT" w:cs="GarmdITCBkBT"/>
-          <w:sz w:val="18"/>
-          <w:szCs w:val="18"/>
-          <w:lang w:val="en-US"/>
-        </w:rPr>
-        <w:t>supply</w:t>
-      </w:r>
-      <w:proofErr w:type="gramEnd"/>
-      <w:r>
-        <w:rPr>
-          <w:rFonts w:ascii="GarmdITCBkBT" w:hAnsi="GarmdITCBkBT" w:cs="GarmdITCBkBT"/>
-          <w:sz w:val="18"/>
-          <w:szCs w:val="18"/>
-          <w:lang w:val="en-US"/>
-        </w:rPr>
-        <w:t xml:space="preserve"> caravan as if they were in his own warband.</w:t>
-      </w:r>
-    </w:p>
-    <w:p>
-      <w:pPr>
-        <w:autoSpaceDE w:val="0"/>
-        <w:autoSpaceDN w:val="0"/>
-        <w:adjustRightInd w:val="0"/>
-        <w:spacing w:after="0" w:line="240" w:lineRule="auto"/>
-        <w:rPr>
-          <w:rFonts w:ascii="GarmdITCBkBT" w:hAnsi="GarmdITCBkBT" w:cs="GarmdITCBkBT"/>
-          <w:sz w:val="18"/>
-          <w:szCs w:val="18"/>
-          <w:lang w:val="en-US"/>
-        </w:rPr>
-      </w:pPr>
-      <w:r>
-        <w:rPr>
-          <w:rFonts w:ascii="GarmdITCBkBT" w:hAnsi="GarmdITCBkBT" w:cs="GarmdITCBkBT"/>
-          <w:sz w:val="18"/>
-          <w:szCs w:val="18"/>
-          <w:lang w:val="en-US"/>
-        </w:rPr>
-        <w:t>Losses from the supply caravan do not count when</w:t>
-      </w:r>
-    </w:p>
-    <w:p>
-      <w:pPr>
-        <w:autoSpaceDE w:val="0"/>
-        <w:autoSpaceDN w:val="0"/>
-        <w:adjustRightInd w:val="0"/>
-        <w:spacing w:after="0" w:line="240" w:lineRule="auto"/>
-        <w:rPr>
-          <w:rFonts w:ascii="GarmdITCBkBT" w:hAnsi="GarmdITCBkBT" w:cs="GarmdITCBkBT"/>
-          <w:sz w:val="18"/>
-          <w:szCs w:val="18"/>
-          <w:lang w:val="en-US"/>
-        </w:rPr>
-      </w:pPr>
-      <w:proofErr w:type="gramStart"/>
-      <w:r>
-        <w:rPr>
-          <w:rFonts w:ascii="GarmdITCBkBT" w:hAnsi="GarmdITCBkBT" w:cs="GarmdITCBkBT"/>
-          <w:sz w:val="18"/>
-          <w:szCs w:val="18"/>
-          <w:lang w:val="en-US"/>
-        </w:rPr>
-        <w:t>taking</w:t>
-      </w:r>
-      <w:proofErr w:type="gramEnd"/>
-      <w:r>
-        <w:rPr>
-          <w:rFonts w:ascii="GarmdITCBkBT" w:hAnsi="GarmdITCBkBT" w:cs="GarmdITCBkBT"/>
-          <w:sz w:val="18"/>
-          <w:szCs w:val="18"/>
-          <w:lang w:val="en-US"/>
-        </w:rPr>
-        <w:t xml:space="preserve"> rout tests. If the supply caravan reaches the</w:t>
-      </w:r>
-    </w:p>
-    <w:p>
-      <w:pPr>
-        <w:autoSpaceDE w:val="0"/>
-        <w:autoSpaceDN w:val="0"/>
-        <w:adjustRightInd w:val="0"/>
-        <w:spacing w:after="0" w:line="240" w:lineRule="auto"/>
-        <w:rPr>
-          <w:rFonts w:ascii="GarmdITCBkBT" w:hAnsi="GarmdITCBkBT" w:cs="GarmdITCBkBT"/>
-          <w:sz w:val="18"/>
-          <w:szCs w:val="18"/>
-          <w:lang w:val="en-US"/>
-        </w:rPr>
-      </w:pPr>
-      <w:proofErr w:type="gramStart"/>
-      <w:r>
-        <w:rPr>
-          <w:rFonts w:ascii="GarmdITCBkBT" w:hAnsi="GarmdITCBkBT" w:cs="GarmdITCBkBT"/>
-          <w:sz w:val="18"/>
-          <w:szCs w:val="18"/>
-          <w:lang w:val="en-US"/>
-        </w:rPr>
-        <w:t>safety</w:t>
-      </w:r>
-      <w:proofErr w:type="gramEnd"/>
-      <w:r>
-        <w:rPr>
-          <w:rFonts w:ascii="GarmdITCBkBT" w:hAnsi="GarmdITCBkBT" w:cs="GarmdITCBkBT"/>
-          <w:sz w:val="18"/>
-          <w:szCs w:val="18"/>
-          <w:lang w:val="en-US"/>
-        </w:rPr>
-        <w:t xml:space="preserve"> of the tower then the Guards continue to fight</w:t>
-      </w:r>
-    </w:p>
-    <w:p>
-      <w:pPr>
-        <w:autoSpaceDE w:val="0"/>
-        <w:autoSpaceDN w:val="0"/>
-        <w:adjustRightInd w:val="0"/>
-        <w:spacing w:after="0" w:line="240" w:lineRule="auto"/>
-        <w:rPr>
-          <w:rFonts w:ascii="GarmdITCBkBT" w:hAnsi="GarmdITCBkBT" w:cs="GarmdITCBkBT"/>
-          <w:sz w:val="18"/>
-          <w:szCs w:val="18"/>
-          <w:lang w:val="en-US"/>
-        </w:rPr>
-      </w:pPr>
-      <w:proofErr w:type="gramStart"/>
-      <w:r>
-        <w:rPr>
-          <w:rFonts w:ascii="GarmdITCBkBT" w:hAnsi="GarmdITCBkBT" w:cs="GarmdITCBkBT"/>
-          <w:sz w:val="18"/>
-          <w:szCs w:val="18"/>
-          <w:lang w:val="en-US"/>
-        </w:rPr>
-        <w:t>in</w:t>
-      </w:r>
-      <w:proofErr w:type="gramEnd"/>
-      <w:r>
-        <w:rPr>
-          <w:rFonts w:ascii="GarmdITCBkBT" w:hAnsi="GarmdITCBkBT" w:cs="GarmdITCBkBT"/>
-          <w:sz w:val="18"/>
-          <w:szCs w:val="18"/>
-          <w:lang w:val="en-US"/>
-        </w:rPr>
-        <w:t xml:space="preserve"> its </w:t>
-      </w:r>
-      <w:proofErr w:type="spellStart"/>
-      <w:r>
-        <w:rPr>
-          <w:rFonts w:ascii="GarmdITCBkBT" w:hAnsi="GarmdITCBkBT" w:cs="GarmdITCBkBT"/>
-          <w:sz w:val="18"/>
-          <w:szCs w:val="18"/>
-          <w:lang w:val="en-US"/>
-        </w:rPr>
-        <w:t>defence</w:t>
-      </w:r>
-      <w:proofErr w:type="spellEnd"/>
-      <w:r>
-        <w:rPr>
-          <w:rFonts w:ascii="GarmdITCBkBT" w:hAnsi="GarmdITCBkBT" w:cs="GarmdITCBkBT"/>
-          <w:sz w:val="18"/>
-          <w:szCs w:val="18"/>
-          <w:lang w:val="en-US"/>
-        </w:rPr>
-        <w:t>. Any surviving Guards will return to the</w:t>
-      </w:r>
-    </w:p>
-    <w:p>
-      <w:pPr>
-        <w:autoSpaceDE w:val="0"/>
-        <w:autoSpaceDN w:val="0"/>
-        <w:adjustRightInd w:val="0"/>
-        <w:spacing w:after="0" w:line="240" w:lineRule="auto"/>
-        <w:rPr>
-          <w:rFonts w:ascii="GarmdITCBkBT" w:hAnsi="GarmdITCBkBT" w:cs="GarmdITCBkBT"/>
-          <w:sz w:val="18"/>
-          <w:szCs w:val="18"/>
-          <w:lang w:val="en-US"/>
-        </w:rPr>
-      </w:pPr>
-      <w:proofErr w:type="gramStart"/>
-      <w:r>
-        <w:rPr>
-          <w:rFonts w:ascii="GarmdITCBkBT" w:hAnsi="GarmdITCBkBT" w:cs="GarmdITCBkBT"/>
-          <w:sz w:val="18"/>
-          <w:szCs w:val="18"/>
-          <w:lang w:val="en-US"/>
-        </w:rPr>
-        <w:t>border</w:t>
-      </w:r>
-      <w:proofErr w:type="gramEnd"/>
-      <w:r>
-        <w:rPr>
-          <w:rFonts w:ascii="GarmdITCBkBT" w:hAnsi="GarmdITCBkBT" w:cs="GarmdITCBkBT"/>
-          <w:sz w:val="18"/>
-          <w:szCs w:val="18"/>
-          <w:lang w:val="en-US"/>
-        </w:rPr>
-        <w:t xml:space="preserve"> town at the end of the battle.</w:t>
-      </w:r>
-    </w:p>
-    <w:p>
-      <w:pPr>
-        <w:autoSpaceDE w:val="0"/>
-        <w:autoSpaceDN w:val="0"/>
-        <w:adjustRightInd w:val="0"/>
-        <w:spacing w:after="0" w:line="240" w:lineRule="auto"/>
-        <w:rPr>
-          <w:rFonts w:ascii="Schoensperger" w:hAnsi="Schoensperger" w:cs="Schoensperger"/>
-          <w:sz w:val="28"/>
-          <w:szCs w:val="28"/>
-          <w:lang w:val="en-US"/>
-        </w:rPr>
-      </w:pPr>
-      <w:proofErr w:type="gramStart"/>
-      <w:r>
-        <w:rPr>
-          <w:rFonts w:ascii="Schoensperger" w:hAnsi="Schoensperger" w:cs="Schoensperger"/>
-          <w:sz w:val="28"/>
-          <w:szCs w:val="28"/>
-          <w:lang w:val="en-US"/>
-        </w:rPr>
-        <w:t>raiding</w:t>
-      </w:r>
-      <w:proofErr w:type="gramEnd"/>
-      <w:r>
-        <w:rPr>
-          <w:rFonts w:ascii="Schoensperger" w:hAnsi="Schoensperger" w:cs="Schoensperger"/>
-          <w:sz w:val="28"/>
-          <w:szCs w:val="28"/>
-          <w:lang w:val="en-US"/>
-        </w:rPr>
-        <w:t xml:space="preserve"> the supply caravan</w:t>
-      </w:r>
-    </w:p>
-    <w:p>
-      <w:pPr>
-        <w:autoSpaceDE w:val="0"/>
-        <w:autoSpaceDN w:val="0"/>
-        <w:adjustRightInd w:val="0"/>
-        <w:spacing w:after="0" w:line="240" w:lineRule="auto"/>
-        <w:rPr>
-          <w:rFonts w:ascii="GarmdITCBkBT" w:hAnsi="GarmdITCBkBT" w:cs="GarmdITCBkBT"/>
-          <w:sz w:val="18"/>
-          <w:szCs w:val="18"/>
-          <w:lang w:val="en-US"/>
-        </w:rPr>
-      </w:pPr>
-      <w:r>
-        <w:rPr>
-          <w:rFonts w:ascii="GarmdITCBkBT" w:hAnsi="GarmdITCBkBT" w:cs="GarmdITCBkBT"/>
-          <w:sz w:val="18"/>
-          <w:szCs w:val="18"/>
-          <w:lang w:val="en-US"/>
-        </w:rPr>
-        <w:t>If the attacking warband wins the game they may</w:t>
-      </w:r>
-    </w:p>
-    <w:p>
-      <w:pPr>
-        <w:autoSpaceDE w:val="0"/>
-        <w:autoSpaceDN w:val="0"/>
-        <w:adjustRightInd w:val="0"/>
-        <w:spacing w:after="0" w:line="240" w:lineRule="auto"/>
-        <w:rPr>
-          <w:rFonts w:ascii="GarmdITCBkBT" w:hAnsi="GarmdITCBkBT" w:cs="GarmdITCBkBT"/>
-          <w:sz w:val="18"/>
-          <w:szCs w:val="18"/>
-          <w:lang w:val="en-US"/>
-        </w:rPr>
-      </w:pPr>
-      <w:proofErr w:type="gramStart"/>
-      <w:r>
-        <w:rPr>
-          <w:rFonts w:ascii="GarmdITCBkBT" w:hAnsi="GarmdITCBkBT" w:cs="GarmdITCBkBT"/>
-          <w:sz w:val="18"/>
-          <w:szCs w:val="18"/>
-          <w:lang w:val="en-US"/>
-        </w:rPr>
-        <w:t>plunder</w:t>
-      </w:r>
-      <w:proofErr w:type="gramEnd"/>
-      <w:r>
-        <w:rPr>
-          <w:rFonts w:ascii="GarmdITCBkBT" w:hAnsi="GarmdITCBkBT" w:cs="GarmdITCBkBT"/>
-          <w:sz w:val="18"/>
-          <w:szCs w:val="18"/>
-          <w:lang w:val="en-US"/>
-        </w:rPr>
-        <w:t xml:space="preserve"> the tower’s supplies. Roll for each item</w:t>
-      </w:r>
-    </w:p>
-    <w:p>
-      <w:pPr>
-        <w:autoSpaceDE w:val="0"/>
-        <w:autoSpaceDN w:val="0"/>
-        <w:adjustRightInd w:val="0"/>
-        <w:spacing w:after="0" w:line="240" w:lineRule="auto"/>
-        <w:rPr>
-          <w:rFonts w:ascii="GarmdITCBkBT" w:hAnsi="GarmdITCBkBT" w:cs="GarmdITCBkBT"/>
-          <w:sz w:val="18"/>
-          <w:szCs w:val="18"/>
-          <w:lang w:val="en-US"/>
-        </w:rPr>
-      </w:pPr>
-      <w:proofErr w:type="gramStart"/>
-      <w:r>
-        <w:rPr>
-          <w:rFonts w:ascii="GarmdITCBkBT" w:hAnsi="GarmdITCBkBT" w:cs="GarmdITCBkBT"/>
-          <w:sz w:val="18"/>
-          <w:szCs w:val="18"/>
-          <w:lang w:val="en-US"/>
-        </w:rPr>
-        <w:t>below</w:t>
-      </w:r>
-      <w:proofErr w:type="gramEnd"/>
-      <w:r>
-        <w:rPr>
-          <w:rFonts w:ascii="GarmdITCBkBT" w:hAnsi="GarmdITCBkBT" w:cs="GarmdITCBkBT"/>
-          <w:sz w:val="18"/>
-          <w:szCs w:val="18"/>
-          <w:lang w:val="en-US"/>
-        </w:rPr>
-        <w:t xml:space="preserve"> to see what they find.</w:t>
-      </w:r>
-    </w:p>
-    <w:p>
-      <w:pPr>
-        <w:autoSpaceDE w:val="0"/>
-        <w:autoSpaceDN w:val="0"/>
-        <w:adjustRightInd w:val="0"/>
-        <w:spacing w:after="0" w:line="240" w:lineRule="auto"/>
-        <w:rPr>
-          <w:rFonts w:ascii="GarmdITCBkBT" w:hAnsi="GarmdITCBkBT" w:cs="GarmdITCBkBT"/>
-          <w:sz w:val="18"/>
-          <w:szCs w:val="18"/>
-          <w:lang w:val="en-US"/>
-        </w:rPr>
-      </w:pPr>
-      <w:r>
-        <w:rPr>
-          <w:rFonts w:ascii="GarmdITCBkBT" w:hAnsi="GarmdITCBkBT" w:cs="GarmdITCBkBT"/>
-          <w:sz w:val="18"/>
-          <w:szCs w:val="18"/>
-          <w:lang w:val="en-US"/>
-        </w:rPr>
-        <w:t xml:space="preserve">Auto </w:t>
-      </w:r>
-      <w:proofErr w:type="gramStart"/>
-      <w:r>
-        <w:rPr>
-          <w:rFonts w:ascii="GarmdITCBkBT" w:hAnsi="GarmdITCBkBT" w:cs="GarmdITCBkBT"/>
-          <w:sz w:val="18"/>
-          <w:szCs w:val="18"/>
-          <w:lang w:val="en-US"/>
-        </w:rPr>
-        <w:t>Victuals</w:t>
-      </w:r>
-      <w:proofErr w:type="gramEnd"/>
-      <w:r>
-        <w:rPr>
-          <w:rFonts w:ascii="GarmdITCBkBT" w:hAnsi="GarmdITCBkBT" w:cs="GarmdITCBkBT"/>
-          <w:sz w:val="18"/>
-          <w:szCs w:val="18"/>
-          <w:lang w:val="en-US"/>
-        </w:rPr>
-        <w:t xml:space="preserve"> that decrease the </w:t>
-      </w:r>
-      <w:proofErr w:type="spellStart"/>
-      <w:r>
-        <w:rPr>
-          <w:rFonts w:ascii="GarmdITCBkBT" w:hAnsi="GarmdITCBkBT" w:cs="GarmdITCBkBT"/>
-          <w:sz w:val="18"/>
-          <w:szCs w:val="18"/>
-          <w:lang w:val="en-US"/>
-        </w:rPr>
-        <w:t>warband’s</w:t>
-      </w:r>
-      <w:proofErr w:type="spellEnd"/>
-      <w:r>
-        <w:rPr>
-          <w:rFonts w:ascii="GarmdITCBkBT" w:hAnsi="GarmdITCBkBT" w:cs="GarmdITCBkBT"/>
-          <w:sz w:val="18"/>
-          <w:szCs w:val="18"/>
-          <w:lang w:val="en-US"/>
-        </w:rPr>
-        <w:t xml:space="preserve"> size</w:t>
-      </w:r>
-    </w:p>
-    <w:p>
-      <w:pPr>
-        <w:autoSpaceDE w:val="0"/>
-        <w:autoSpaceDN w:val="0"/>
-        <w:adjustRightInd w:val="0"/>
-        <w:spacing w:after="0" w:line="240" w:lineRule="auto"/>
-        <w:rPr>
-          <w:rFonts w:ascii="GarmdITCBkBT" w:hAnsi="GarmdITCBkBT" w:cs="GarmdITCBkBT"/>
-          <w:sz w:val="18"/>
-          <w:szCs w:val="18"/>
-          <w:lang w:val="en-US"/>
-        </w:rPr>
-      </w:pPr>
-      <w:proofErr w:type="gramStart"/>
-      <w:r>
-        <w:rPr>
-          <w:rFonts w:ascii="GarmdITCBkBT" w:hAnsi="GarmdITCBkBT" w:cs="GarmdITCBkBT"/>
-          <w:sz w:val="18"/>
-          <w:szCs w:val="18"/>
-          <w:lang w:val="en-US"/>
-        </w:rPr>
-        <w:t>category</w:t>
-      </w:r>
-      <w:proofErr w:type="gramEnd"/>
-      <w:r>
-        <w:rPr>
-          <w:rFonts w:ascii="GarmdITCBkBT" w:hAnsi="GarmdITCBkBT" w:cs="GarmdITCBkBT"/>
-          <w:sz w:val="18"/>
-          <w:szCs w:val="18"/>
-          <w:lang w:val="en-US"/>
-        </w:rPr>
-        <w:t xml:space="preserve"> by –1</w:t>
-      </w:r>
-    </w:p>
-    <w:p>
-      <w:pPr>
-        <w:autoSpaceDE w:val="0"/>
-        <w:autoSpaceDN w:val="0"/>
-        <w:adjustRightInd w:val="0"/>
-        <w:spacing w:after="0" w:line="240" w:lineRule="auto"/>
-        <w:rPr>
-          <w:rFonts w:ascii="GarmdITCBkBT" w:hAnsi="GarmdITCBkBT" w:cs="GarmdITCBkBT"/>
-          <w:sz w:val="18"/>
-          <w:szCs w:val="18"/>
-          <w:lang w:val="en-US"/>
-        </w:rPr>
-      </w:pPr>
-      <w:r>
-        <w:rPr>
-          <w:rFonts w:ascii="GarmdITCBkBT" w:hAnsi="GarmdITCBkBT" w:cs="GarmdITCBkBT"/>
-          <w:sz w:val="18"/>
-          <w:szCs w:val="18"/>
-          <w:lang w:val="en-US"/>
-        </w:rPr>
-        <w:lastRenderedPageBreak/>
-        <w:t>2+ D3 Helmets</w:t>
-      </w:r>
-    </w:p>
-    <w:p>
-      <w:pPr>
-        <w:autoSpaceDE w:val="0"/>
-        <w:autoSpaceDN w:val="0"/>
-        <w:adjustRightInd w:val="0"/>
-        <w:spacing w:after="0" w:line="240" w:lineRule="auto"/>
-        <w:rPr>
-          <w:rFonts w:ascii="GarmdITCBkBT" w:hAnsi="GarmdITCBkBT" w:cs="GarmdITCBkBT"/>
-          <w:sz w:val="18"/>
-          <w:szCs w:val="18"/>
-          <w:lang w:val="en-US"/>
-        </w:rPr>
-      </w:pPr>
-      <w:r>
-        <w:rPr>
-          <w:rFonts w:ascii="GarmdITCBkBT" w:hAnsi="GarmdITCBkBT" w:cs="GarmdITCBkBT"/>
-          <w:sz w:val="18"/>
-          <w:szCs w:val="18"/>
-          <w:lang w:val="en-US"/>
-        </w:rPr>
-        <w:t>3+ D3 Swords</w:t>
-      </w:r>
-    </w:p>
-    <w:p>
-      <w:pPr>
-        <w:autoSpaceDE w:val="0"/>
-        <w:autoSpaceDN w:val="0"/>
-        <w:adjustRightInd w:val="0"/>
-        <w:spacing w:after="0" w:line="240" w:lineRule="auto"/>
-        <w:rPr>
-          <w:rFonts w:ascii="GarmdITCBkBT" w:hAnsi="GarmdITCBkBT" w:cs="GarmdITCBkBT"/>
-          <w:sz w:val="18"/>
-          <w:szCs w:val="18"/>
-          <w:lang w:val="en-US"/>
-        </w:rPr>
-      </w:pPr>
-      <w:r>
-        <w:rPr>
-          <w:rFonts w:ascii="GarmdITCBkBT" w:hAnsi="GarmdITCBkBT" w:cs="GarmdITCBkBT"/>
-          <w:sz w:val="18"/>
-          <w:szCs w:val="18"/>
-          <w:lang w:val="en-US"/>
-        </w:rPr>
-        <w:t xml:space="preserve">4+ D3 Light </w:t>
-      </w:r>
-      <w:proofErr w:type="spellStart"/>
-      <w:r>
-        <w:rPr>
-          <w:rFonts w:ascii="GarmdITCBkBT" w:hAnsi="GarmdITCBkBT" w:cs="GarmdITCBkBT"/>
-          <w:sz w:val="18"/>
-          <w:szCs w:val="18"/>
-          <w:lang w:val="en-US"/>
-        </w:rPr>
-        <w:t>armours</w:t>
-      </w:r>
-      <w:proofErr w:type="spellEnd"/>
-    </w:p>
-    <w:p>
-      <w:pPr>
-        <w:autoSpaceDE w:val="0"/>
-        <w:autoSpaceDN w:val="0"/>
-        <w:adjustRightInd w:val="0"/>
-        <w:spacing w:after="0" w:line="240" w:lineRule="auto"/>
-        <w:rPr>
-          <w:rFonts w:ascii="GarmdITCBkBT" w:hAnsi="GarmdITCBkBT" w:cs="GarmdITCBkBT"/>
-          <w:sz w:val="18"/>
-          <w:szCs w:val="18"/>
-          <w:lang w:val="en-US"/>
-        </w:rPr>
-      </w:pPr>
-      <w:r>
-        <w:rPr>
-          <w:rFonts w:ascii="GarmdITCBkBT" w:hAnsi="GarmdITCBkBT" w:cs="GarmdITCBkBT"/>
-          <w:sz w:val="18"/>
-          <w:szCs w:val="18"/>
-          <w:lang w:val="en-US"/>
-        </w:rPr>
-        <w:t>5+ Dragon Sword</w:t>
-      </w:r>
-    </w:p>
-    <w:p>
-      <w:pPr>
-        <w:autoSpaceDE w:val="0"/>
-        <w:autoSpaceDN w:val="0"/>
-        <w:adjustRightInd w:val="0"/>
-        <w:spacing w:after="0" w:line="240" w:lineRule="auto"/>
-        <w:rPr>
-          <w:rFonts w:ascii="GarmdITCBkBT" w:hAnsi="GarmdITCBkBT" w:cs="GarmdITCBkBT"/>
-          <w:sz w:val="18"/>
-          <w:szCs w:val="18"/>
-          <w:lang w:val="en-US"/>
-        </w:rPr>
-      </w:pPr>
-      <w:r>
-        <w:rPr>
-          <w:rFonts w:ascii="GarmdITCBkBT" w:hAnsi="GarmdITCBkBT" w:cs="GarmdITCBkBT"/>
-          <w:sz w:val="18"/>
-          <w:szCs w:val="18"/>
-          <w:lang w:val="en-US"/>
-        </w:rPr>
-        <w:t>6+ Handgun</w:t>
-      </w:r>
-    </w:p>
-    <w:p>
-      <w:pPr>
-        <w:spacing w:after="0"/>
-        <w:rPr>
           <w:lang w:val="en-US"/>
         </w:rPr>
       </w:pPr>
@@ -11311,7 +10824,7 @@
 </file>
 
 <file path=customXml/itemProps1.xml><?xml version="1.0" encoding="utf-8"?>
-<ds:datastoreItem xmlns:ds="http://schemas.openxmlformats.org/officeDocument/2006/customXml" ds:itemID="{73F3A807-3ABB-44A4-9154-379CCD049AD1}">
+<ds:datastoreItem xmlns:ds="http://schemas.openxmlformats.org/officeDocument/2006/customXml" ds:itemID="{8F0DBE48-55B9-4DF3-854C-1E910F988E29}">
   <ds:schemaRefs>
     <ds:schemaRef ds:uri="http://schemas.openxmlformats.org/officeDocument/2006/bibliography"/>
   </ds:schemaRefs>

</xml_diff>

<commit_message>
Added traces to emprise
</commit_message>
<xml_diff>
--- a/Border Town Burning Campaign/Szenario PDFs/Border Town Burning Scenarios.docx
+++ b/Border Town Burning Campaign/Szenario PDFs/Border Town Burning Scenarios.docx
@@ -7229,8 +7229,6 @@
         </w:rPr>
         <w:t>Special Rules</w:t>
       </w:r>
-      <w:bookmarkStart w:id="0" w:name="_GoBack"/>
-      <w:bookmarkEnd w:id="0"/>
     </w:p>
     <w:p>
       <w:pPr>
@@ -7286,13 +7284,7 @@
         <w:rPr>
           <w:lang w:val="en-US"/>
         </w:rPr>
-        <w:t xml:space="preserve"> </w:t>
-      </w:r>
-      <w:r>
-        <w:rPr>
-          <w:lang w:val="en-US"/>
-        </w:rPr>
-        <w:t xml:space="preserve">Wyrdstone </w:t>
+        <w:t xml:space="preserve"> Wyrdstone </w:t>
       </w:r>
       <w:r>
         <w:rPr>
@@ -7304,13 +7296,7 @@
         <w:rPr>
           <w:lang w:val="en-US"/>
         </w:rPr>
-        <w:t xml:space="preserve"> </w:t>
-      </w:r>
-      <w:r>
-        <w:rPr>
-          <w:lang w:val="en-US"/>
-        </w:rPr>
-        <w:t xml:space="preserve">Wyrdstone </w:t>
+        <w:t xml:space="preserve"> Wyrdstone </w:t>
       </w:r>
       <w:r>
         <w:rPr>
@@ -7322,19 +7308,7 @@
         <w:rPr>
           <w:lang w:val="en-US"/>
         </w:rPr>
-        <w:t xml:space="preserve"> </w:t>
-      </w:r>
-      <w:r>
-        <w:rPr>
-          <w:lang w:val="en-US"/>
-        </w:rPr>
-        <w:t>Wyrdstone</w:t>
-      </w:r>
-      <w:r>
-        <w:rPr>
-          <w:lang w:val="en-US"/>
-        </w:rPr>
-        <w:t xml:space="preserve"> </w:t>
+        <w:t xml:space="preserve"> Wyrdstone </w:t>
       </w:r>
       <w:r>
         <w:rPr>
@@ -7552,6 +7526,1401 @@
     </w:p>
     <w:p>
       <w:pPr>
+        <w:rPr>
+          <w:lang w:val="en-US"/>
+        </w:rPr>
+      </w:pPr>
+    </w:p>
+    <w:p>
+      <w:pPr>
+        <w:rPr>
+          <w:lang w:val="en-US"/>
+        </w:rPr>
+      </w:pPr>
+    </w:p>
+    <w:p>
+      <w:pPr>
+        <w:rPr>
+          <w:lang w:val="en-US"/>
+        </w:rPr>
+      </w:pPr>
+    </w:p>
+    <w:p>
+      <w:pPr>
+        <w:rPr>
+          <w:lang w:val="en-US"/>
+        </w:rPr>
+      </w:pPr>
+    </w:p>
+    <w:p>
+      <w:pPr>
+        <w:rPr>
+          <w:lang w:val="en-US"/>
+        </w:rPr>
+      </w:pPr>
+    </w:p>
+    <w:p>
+      <w:pPr>
+        <w:rPr>
+          <w:lang w:val="en-US"/>
+        </w:rPr>
+      </w:pPr>
+    </w:p>
+    <w:p>
+      <w:pPr>
+        <w:rPr>
+          <w:lang w:val="en-US"/>
+        </w:rPr>
+      </w:pPr>
+    </w:p>
+    <w:p>
+      <w:pPr>
+        <w:rPr>
+          <w:lang w:val="en-US"/>
+        </w:rPr>
+      </w:pPr>
+    </w:p>
+    <w:p>
+      <w:pPr>
+        <w:rPr>
+          <w:lang w:val="en-US"/>
+        </w:rPr>
+      </w:pPr>
+    </w:p>
+    <w:p>
+      <w:pPr>
+        <w:rPr>
+          <w:lang w:val="en-US"/>
+        </w:rPr>
+      </w:pPr>
+    </w:p>
+    <w:p>
+      <w:pPr>
+        <w:rPr>
+          <w:lang w:val="en-US"/>
+        </w:rPr>
+      </w:pPr>
+    </w:p>
+    <w:p>
+      <w:pPr>
+        <w:rPr>
+          <w:lang w:val="en-US"/>
+        </w:rPr>
+      </w:pPr>
+    </w:p>
+    <w:p>
+      <w:pPr>
+        <w:pStyle w:val="berschrift1"/>
+        <w:numPr>
+          <w:ilvl w:val="0"/>
+          <w:numId w:val="4"/>
+        </w:numPr>
+        <w:rPr>
+          <w:rFonts w:ascii="Schoensperger" w:hAnsi="Schoensperger" w:cs="Schoensperger"/>
+          <w:sz w:val="42"/>
+          <w:szCs w:val="42"/>
+          <w:lang w:val="en-US"/>
+        </w:rPr>
+      </w:pPr>
+      <w:r>
+        <w:rPr>
+          <w:lang w:val="en-US"/>
+        </w:rPr>
+        <w:t>Traces to emprise</w:t>
+      </w:r>
+    </w:p>
+    <w:p>
+      <w:pPr>
+        <w:autoSpaceDE w:val="0"/>
+        <w:autoSpaceDN w:val="0"/>
+        <w:adjustRightInd w:val="0"/>
+        <w:spacing w:after="0" w:line="240" w:lineRule="auto"/>
+        <w:rPr>
+          <w:rFonts w:ascii="Schoensperger" w:hAnsi="Schoensperger" w:cs="Schoensperger"/>
+          <w:sz w:val="28"/>
+          <w:szCs w:val="28"/>
+        </w:rPr>
+      </w:pPr>
+    </w:p>
+    <w:p>
+      <w:pPr>
+        <w:pStyle w:val="berschrift2"/>
+        <w:rPr>
+          <w:lang w:val="en-US"/>
+        </w:rPr>
+      </w:pPr>
+      <w:r>
+        <w:rPr>
+          <w:lang w:val="en-US"/>
+        </w:rPr>
+        <w:t>Terrain</w:t>
+      </w:r>
+    </w:p>
+    <w:p>
+      <w:pPr>
+        <w:spacing w:after="0"/>
+        <w:rPr>
+          <w:lang w:val="en-US"/>
+        </w:rPr>
+      </w:pPr>
+      <w:r>
+        <w:rPr>
+          <w:lang w:val="en-US"/>
+        </w:rPr>
+        <w:t>There have to be at least 6 houses.</w:t>
+      </w:r>
+    </w:p>
+    <w:p>
+      <w:pPr>
+        <w:pStyle w:val="berschrift2"/>
+        <w:rPr>
+          <w:lang w:val="en-US"/>
+        </w:rPr>
+      </w:pPr>
+      <w:r>
+        <w:rPr>
+          <w:lang w:val="en-US"/>
+        </w:rPr>
+        <w:t>Territory</w:t>
+      </w:r>
+    </w:p>
+    <w:p>
+      <w:pPr>
+        <w:spacing w:after="0"/>
+        <w:rPr>
+          <w:lang w:val="en-US"/>
+        </w:rPr>
+      </w:pPr>
+      <w:r>
+        <w:rPr>
+          <w:lang w:val="en-US"/>
+        </w:rPr>
+        <w:t>Cathayan Borderlands</w:t>
+      </w:r>
+    </w:p>
+    <w:p>
+      <w:pPr>
+        <w:pStyle w:val="berschrift2"/>
+        <w:rPr>
+          <w:lang w:val="en-US"/>
+        </w:rPr>
+      </w:pPr>
+      <w:r>
+        <w:rPr>
+          <w:lang w:val="en-US"/>
+        </w:rPr>
+        <w:t>Special Rules</w:t>
+      </w:r>
+    </w:p>
+    <w:p>
+      <w:pPr>
+        <w:rPr>
+          <w:lang w:val="en-US"/>
+        </w:rPr>
+      </w:pPr>
+      <w:r>
+        <w:rPr>
+          <w:b/>
+          <w:lang w:val="en-US"/>
+        </w:rPr>
+        <w:t>Information Gathering</w:t>
+      </w:r>
+      <w:r>
+        <w:rPr>
+          <w:b/>
+          <w:lang w:val="en-US"/>
+        </w:rPr>
+        <w:t xml:space="preserve">: </w:t>
+      </w:r>
+      <w:r>
+        <w:rPr>
+          <w:lang w:val="en-US"/>
+        </w:rPr>
+        <w:t>At the beginning of their turn a Hero in base contact</w:t>
+      </w:r>
+      <w:r>
+        <w:rPr>
+          <w:lang w:val="en-US"/>
+        </w:rPr>
+        <w:t xml:space="preserve"> </w:t>
+      </w:r>
+      <w:r>
+        <w:rPr>
+          <w:lang w:val="en-US"/>
+        </w:rPr>
+        <w:t xml:space="preserve">with an entry point </w:t>
+      </w:r>
+      <w:r>
+        <w:rPr>
+          <w:lang w:val="en-US"/>
+        </w:rPr>
+        <w:t>(</w:t>
+      </w:r>
+      <w:r>
+        <w:rPr>
+          <w:lang w:val="en-US"/>
+        </w:rPr>
+        <w:t>door, open window etc.) of an</w:t>
+      </w:r>
+      <w:r>
+        <w:rPr>
+          <w:lang w:val="en-US"/>
+        </w:rPr>
+        <w:t xml:space="preserve"> </w:t>
+      </w:r>
+      <w:r>
+        <w:rPr>
+          <w:lang w:val="en-US"/>
+        </w:rPr>
+        <w:t>unvisited house may enter it</w:t>
+      </w:r>
+      <w:r>
+        <w:rPr>
+          <w:lang w:val="en-US"/>
+        </w:rPr>
+        <w:t xml:space="preserve"> to gather </w:t>
+      </w:r>
+      <w:r>
+        <w:rPr>
+          <w:b/>
+          <w:i/>
+          <w:lang w:val="en-US"/>
+        </w:rPr>
+        <w:t>Information Points</w:t>
+      </w:r>
+      <w:r>
+        <w:rPr>
+          <w:lang w:val="en-US"/>
+        </w:rPr>
+        <w:t xml:space="preserve">. </w:t>
+      </w:r>
+    </w:p>
+    <w:p>
+      <w:pPr>
+        <w:rPr>
+          <w:lang w:val="en-US"/>
+        </w:rPr>
+      </w:pPr>
+      <w:r>
+        <w:rPr>
+          <w:lang w:val="en-US"/>
+        </w:rPr>
+        <w:t>Each house can only be visited</w:t>
+      </w:r>
+      <w:r>
+        <w:rPr>
+          <w:lang w:val="en-US"/>
+        </w:rPr>
+        <w:t xml:space="preserve"> </w:t>
+      </w:r>
+      <w:r>
+        <w:rPr>
+          <w:lang w:val="en-US"/>
+        </w:rPr>
+        <w:t>once per warband. Note down information points</w:t>
+      </w:r>
+      <w:r>
+        <w:rPr>
+          <w:lang w:val="en-US"/>
+        </w:rPr>
+        <w:t xml:space="preserve"> </w:t>
+      </w:r>
+      <w:r>
+        <w:rPr>
+          <w:lang w:val="en-US"/>
+        </w:rPr>
+        <w:t>gathered for each Hero separately. If a Hero is taken</w:t>
+      </w:r>
+      <w:r>
+        <w:rPr>
+          <w:lang w:val="en-US"/>
+        </w:rPr>
+        <w:t xml:space="preserve"> </w:t>
+      </w:r>
+      <w:r>
+        <w:rPr>
+          <w:lang w:val="en-US"/>
+        </w:rPr>
+        <w:t>out of action any points gathered are lost.</w:t>
+      </w:r>
+    </w:p>
+    <w:p>
+      <w:pPr>
+        <w:rPr>
+          <w:lang w:val="en-US"/>
+        </w:rPr>
+      </w:pPr>
+      <w:r>
+        <w:rPr>
+          <w:lang w:val="en-US"/>
+        </w:rPr>
+        <w:t>There are two ways of getting information from the</w:t>
+      </w:r>
+      <w:r>
+        <w:rPr>
+          <w:lang w:val="en-US"/>
+        </w:rPr>
+        <w:t xml:space="preserve"> </w:t>
+      </w:r>
+      <w:r>
+        <w:rPr>
+          <w:lang w:val="en-US"/>
+        </w:rPr>
+        <w:t xml:space="preserve">houses' inhabitants: either by </w:t>
+      </w:r>
+      <w:r>
+        <w:rPr>
+          <w:b/>
+          <w:lang w:val="en-US"/>
+        </w:rPr>
+        <w:t>questioning</w:t>
+      </w:r>
+      <w:r>
+        <w:rPr>
+          <w:lang w:val="en-US"/>
+        </w:rPr>
+        <w:t xml:space="preserve"> or by</w:t>
+      </w:r>
+      <w:r>
+        <w:rPr>
+          <w:lang w:val="en-US"/>
+        </w:rPr>
+        <w:t xml:space="preserve"> </w:t>
+      </w:r>
+      <w:r>
+        <w:rPr>
+          <w:b/>
+          <w:lang w:val="en-US"/>
+        </w:rPr>
+        <w:t>torturing</w:t>
+      </w:r>
+      <w:r>
+        <w:rPr>
+          <w:lang w:val="en-US"/>
+        </w:rPr>
+        <w:t xml:space="preserve"> them. It is up to the players, to decide which</w:t>
+      </w:r>
+      <w:r>
+        <w:rPr>
+          <w:lang w:val="en-US"/>
+        </w:rPr>
+        <w:t xml:space="preserve"> </w:t>
+      </w:r>
+      <w:r>
+        <w:rPr>
+          <w:lang w:val="en-US"/>
+        </w:rPr>
+        <w:t xml:space="preserve">way works the best for their Heroes. </w:t>
+      </w:r>
+    </w:p>
+    <w:p>
+      <w:pPr>
+        <w:rPr>
+          <w:lang w:val="en-US"/>
+        </w:rPr>
+      </w:pPr>
+      <w:r>
+        <w:rPr>
+          <w:lang w:val="en-US"/>
+        </w:rPr>
+        <w:t>After a turn of</w:t>
+      </w:r>
+      <w:r>
+        <w:rPr>
+          <w:lang w:val="en-US"/>
+        </w:rPr>
+        <w:t xml:space="preserve"> </w:t>
+      </w:r>
+      <w:r>
+        <w:rPr>
+          <w:lang w:val="en-US"/>
+        </w:rPr>
+        <w:t>questioning, a Hero may choose to torture the</w:t>
+      </w:r>
+      <w:r>
+        <w:rPr>
+          <w:lang w:val="en-US"/>
+        </w:rPr>
+        <w:t xml:space="preserve"> </w:t>
+      </w:r>
+      <w:r>
+        <w:rPr>
+          <w:lang w:val="en-US"/>
+        </w:rPr>
+        <w:t>inhabitants in the following turn to get more</w:t>
+      </w:r>
+      <w:r>
+        <w:rPr>
+          <w:lang w:val="en-US"/>
+        </w:rPr>
+        <w:t xml:space="preserve"> </w:t>
+      </w:r>
+      <w:r>
+        <w:rPr>
+          <w:lang w:val="en-US"/>
+        </w:rPr>
+        <w:t>information out of them</w:t>
+      </w:r>
+      <w:r>
+        <w:rPr>
+          <w:lang w:val="en-US"/>
+        </w:rPr>
+        <w:t>, while questioning is not possible after torture</w:t>
+      </w:r>
+      <w:r>
+        <w:rPr>
+          <w:lang w:val="en-US"/>
+        </w:rPr>
+        <w:t>. Only one questioning and</w:t>
+      </w:r>
+      <w:r>
+        <w:rPr>
+          <w:lang w:val="en-US"/>
+        </w:rPr>
+        <w:t xml:space="preserve"> </w:t>
+      </w:r>
+      <w:r>
+        <w:rPr>
+          <w:lang w:val="en-US"/>
+        </w:rPr>
+        <w:t>torturing can be done per house</w:t>
+      </w:r>
+      <w:r>
+        <w:rPr>
+          <w:lang w:val="en-US"/>
+        </w:rPr>
+        <w:t>.</w:t>
+      </w:r>
+    </w:p>
+    <w:p>
+      <w:pPr>
+        <w:pStyle w:val="berschrift2"/>
+        <w:rPr>
+          <w:rFonts w:asciiTheme="minorHAnsi" w:eastAsiaTheme="minorHAnsi" w:hAnsiTheme="minorHAnsi" w:cstheme="minorBidi"/>
+          <w:b w:val="0"/>
+          <w:bCs w:val="0"/>
+          <w:color w:val="auto"/>
+          <w:sz w:val="22"/>
+          <w:szCs w:val="22"/>
+          <w:lang w:val="en-US"/>
+        </w:rPr>
+      </w:pPr>
+      <w:r>
+        <w:rPr>
+          <w:rFonts w:asciiTheme="minorHAnsi" w:eastAsiaTheme="minorHAnsi" w:hAnsiTheme="minorHAnsi" w:cstheme="minorBidi"/>
+          <w:bCs w:val="0"/>
+          <w:color w:val="auto"/>
+          <w:sz w:val="22"/>
+          <w:szCs w:val="22"/>
+          <w:lang w:val="en-US"/>
+        </w:rPr>
+        <w:t xml:space="preserve">Questioning: </w:t>
+      </w:r>
+      <w:r>
+        <w:rPr>
+          <w:rFonts w:asciiTheme="minorHAnsi" w:eastAsiaTheme="minorHAnsi" w:hAnsiTheme="minorHAnsi" w:cstheme="minorBidi"/>
+          <w:b w:val="0"/>
+          <w:bCs w:val="0"/>
+          <w:color w:val="auto"/>
+          <w:sz w:val="22"/>
+          <w:szCs w:val="22"/>
+          <w:lang w:val="en-US"/>
+        </w:rPr>
+        <w:t>The Hero makes a Leadership test. For</w:t>
+      </w:r>
+      <w:r>
+        <w:rPr>
+          <w:rFonts w:asciiTheme="minorHAnsi" w:eastAsiaTheme="minorHAnsi" w:hAnsiTheme="minorHAnsi" w:cstheme="minorBidi"/>
+          <w:b w:val="0"/>
+          <w:bCs w:val="0"/>
+          <w:color w:val="auto"/>
+          <w:sz w:val="22"/>
+          <w:szCs w:val="22"/>
+          <w:lang w:val="en-US"/>
+        </w:rPr>
+        <w:t xml:space="preserve"> </w:t>
+      </w:r>
+      <w:r>
+        <w:rPr>
+          <w:rFonts w:asciiTheme="minorHAnsi" w:eastAsiaTheme="minorHAnsi" w:hAnsiTheme="minorHAnsi" w:cstheme="minorBidi"/>
+          <w:b w:val="0"/>
+          <w:bCs w:val="0"/>
+          <w:color w:val="auto"/>
+          <w:sz w:val="22"/>
+          <w:szCs w:val="22"/>
+          <w:lang w:val="en-US"/>
+        </w:rPr>
+        <w:t>each point the test is passed by, one additional</w:t>
+      </w:r>
+      <w:r>
+        <w:rPr>
+          <w:rFonts w:asciiTheme="minorHAnsi" w:eastAsiaTheme="minorHAnsi" w:hAnsiTheme="minorHAnsi" w:cstheme="minorBidi"/>
+          <w:b w:val="0"/>
+          <w:bCs w:val="0"/>
+          <w:color w:val="auto"/>
+          <w:sz w:val="22"/>
+          <w:szCs w:val="22"/>
+          <w:lang w:val="en-US"/>
+        </w:rPr>
+        <w:t xml:space="preserve"> </w:t>
+      </w:r>
+      <w:r>
+        <w:rPr>
+          <w:rFonts w:asciiTheme="minorHAnsi" w:eastAsiaTheme="minorHAnsi" w:hAnsiTheme="minorHAnsi" w:cstheme="minorBidi"/>
+          <w:b w:val="0"/>
+          <w:bCs w:val="0"/>
+          <w:color w:val="auto"/>
+          <w:sz w:val="22"/>
+          <w:szCs w:val="22"/>
+          <w:lang w:val="en-US"/>
+        </w:rPr>
+        <w:t>information point is gathered. Heroes cannot benefit</w:t>
+      </w:r>
+      <w:r>
+        <w:rPr>
+          <w:rFonts w:asciiTheme="minorHAnsi" w:eastAsiaTheme="minorHAnsi" w:hAnsiTheme="minorHAnsi" w:cstheme="minorBidi"/>
+          <w:b w:val="0"/>
+          <w:bCs w:val="0"/>
+          <w:color w:val="auto"/>
+          <w:sz w:val="22"/>
+          <w:szCs w:val="22"/>
+          <w:lang w:val="en-US"/>
+        </w:rPr>
+        <w:t xml:space="preserve"> </w:t>
+      </w:r>
+      <w:r>
+        <w:rPr>
+          <w:rFonts w:asciiTheme="minorHAnsi" w:eastAsiaTheme="minorHAnsi" w:hAnsiTheme="minorHAnsi" w:cstheme="minorBidi"/>
+          <w:b w:val="0"/>
+          <w:bCs w:val="0"/>
+          <w:color w:val="auto"/>
+          <w:sz w:val="22"/>
+          <w:szCs w:val="22"/>
+          <w:lang w:val="en-US"/>
+        </w:rPr>
+        <w:t>from their leader's Ld.</w:t>
+      </w:r>
+      <w:r>
+        <w:rPr>
+          <w:rFonts w:asciiTheme="minorHAnsi" w:eastAsiaTheme="minorHAnsi" w:hAnsiTheme="minorHAnsi" w:cstheme="minorBidi"/>
+          <w:b w:val="0"/>
+          <w:bCs w:val="0"/>
+          <w:color w:val="auto"/>
+          <w:sz w:val="22"/>
+          <w:szCs w:val="22"/>
+          <w:lang w:val="en-US"/>
+        </w:rPr>
+        <w:t xml:space="preserve"> (i.e. Rolling a 5 with LD7 grants 2 points). </w:t>
+      </w:r>
+    </w:p>
+    <w:p>
+      <w:pPr>
+        <w:pStyle w:val="berschrift2"/>
+        <w:rPr>
+          <w:rFonts w:asciiTheme="minorHAnsi" w:eastAsiaTheme="minorHAnsi" w:hAnsiTheme="minorHAnsi" w:cstheme="minorBidi"/>
+          <w:b w:val="0"/>
+          <w:bCs w:val="0"/>
+          <w:color w:val="auto"/>
+          <w:sz w:val="22"/>
+          <w:szCs w:val="22"/>
+          <w:lang w:val="en-US"/>
+        </w:rPr>
+      </w:pPr>
+      <w:r>
+        <w:rPr>
+          <w:rFonts w:asciiTheme="minorHAnsi" w:eastAsiaTheme="minorHAnsi" w:hAnsiTheme="minorHAnsi" w:cstheme="minorBidi"/>
+          <w:b w:val="0"/>
+          <w:bCs w:val="0"/>
+          <w:color w:val="auto"/>
+          <w:sz w:val="22"/>
+          <w:szCs w:val="22"/>
+          <w:lang w:val="en-US"/>
+        </w:rPr>
+        <w:t xml:space="preserve">Heroes that </w:t>
+      </w:r>
+      <w:r>
+        <w:rPr>
+          <w:rFonts w:asciiTheme="minorHAnsi" w:eastAsiaTheme="minorHAnsi" w:hAnsiTheme="minorHAnsi" w:cstheme="minorBidi"/>
+          <w:bCs w:val="0"/>
+          <w:color w:val="auto"/>
+          <w:sz w:val="22"/>
+          <w:szCs w:val="22"/>
+          <w:lang w:val="en-US"/>
+        </w:rPr>
+        <w:t>don’t</w:t>
+      </w:r>
+      <w:r>
+        <w:rPr>
+          <w:rFonts w:asciiTheme="minorHAnsi" w:eastAsiaTheme="minorHAnsi" w:hAnsiTheme="minorHAnsi" w:cstheme="minorBidi"/>
+          <w:b w:val="0"/>
+          <w:bCs w:val="0"/>
+          <w:color w:val="auto"/>
+          <w:sz w:val="22"/>
+          <w:szCs w:val="22"/>
+          <w:lang w:val="en-US"/>
+        </w:rPr>
+        <w:t xml:space="preserve"> come from the following races</w:t>
+      </w:r>
+      <w:r>
+        <w:rPr>
+          <w:rFonts w:asciiTheme="minorHAnsi" w:eastAsiaTheme="minorHAnsi" w:hAnsiTheme="minorHAnsi" w:cstheme="minorBidi"/>
+          <w:b w:val="0"/>
+          <w:bCs w:val="0"/>
+          <w:color w:val="auto"/>
+          <w:sz w:val="22"/>
+          <w:szCs w:val="22"/>
+          <w:lang w:val="en-US"/>
+        </w:rPr>
+        <w:t xml:space="preserve"> </w:t>
+      </w:r>
+      <w:r>
+        <w:rPr>
+          <w:rFonts w:asciiTheme="minorHAnsi" w:eastAsiaTheme="minorHAnsi" w:hAnsiTheme="minorHAnsi" w:cstheme="minorBidi"/>
+          <w:b w:val="0"/>
+          <w:bCs w:val="0"/>
+          <w:color w:val="auto"/>
+          <w:sz w:val="22"/>
+          <w:szCs w:val="22"/>
+          <w:lang w:val="en-US"/>
+        </w:rPr>
+        <w:t xml:space="preserve">receive a +1 penalty on their Leadership tests: </w:t>
+      </w:r>
+      <w:r>
+        <w:rPr>
+          <w:rFonts w:asciiTheme="minorHAnsi" w:eastAsiaTheme="minorHAnsi" w:hAnsiTheme="minorHAnsi" w:cstheme="minorBidi"/>
+          <w:b w:val="0"/>
+          <w:bCs w:val="0"/>
+          <w:color w:val="auto"/>
+          <w:sz w:val="22"/>
+          <w:szCs w:val="22"/>
+          <w:lang w:val="en-US"/>
+        </w:rPr>
+        <w:t>Humans, Elves, Halflings and</w:t>
+      </w:r>
+      <w:r>
+        <w:rPr>
+          <w:rFonts w:asciiTheme="minorHAnsi" w:eastAsiaTheme="minorHAnsi" w:hAnsiTheme="minorHAnsi" w:cstheme="minorBidi"/>
+          <w:b w:val="0"/>
+          <w:bCs w:val="0"/>
+          <w:color w:val="auto"/>
+          <w:sz w:val="22"/>
+          <w:szCs w:val="22"/>
+          <w:lang w:val="en-US"/>
+        </w:rPr>
+        <w:t xml:space="preserve"> Dwarfs.</w:t>
+      </w:r>
+    </w:p>
+    <w:p>
+      <w:pPr>
+        <w:pStyle w:val="berschrift2"/>
+        <w:rPr>
+          <w:rFonts w:asciiTheme="minorHAnsi" w:eastAsiaTheme="minorHAnsi" w:hAnsiTheme="minorHAnsi" w:cstheme="minorBidi"/>
+          <w:b w:val="0"/>
+          <w:bCs w:val="0"/>
+          <w:i/>
+          <w:color w:val="auto"/>
+          <w:sz w:val="22"/>
+          <w:szCs w:val="22"/>
+          <w:lang w:val="en-US"/>
+        </w:rPr>
+      </w:pPr>
+      <w:r>
+        <w:rPr>
+          <w:rFonts w:asciiTheme="minorHAnsi" w:eastAsiaTheme="minorHAnsi" w:hAnsiTheme="minorHAnsi" w:cstheme="minorBidi"/>
+          <w:b w:val="0"/>
+          <w:bCs w:val="0"/>
+          <w:i/>
+          <w:color w:val="auto"/>
+          <w:sz w:val="22"/>
+          <w:szCs w:val="22"/>
+          <w:lang w:val="en-US"/>
+        </w:rPr>
+        <w:t>Heroes with mutations or wearing Chaos armor suffer an additional +1 penalty on their Leadership tests.</w:t>
+      </w:r>
+    </w:p>
+    <w:p>
+      <w:pPr>
+        <w:rPr>
+          <w:lang w:val="en-US"/>
+        </w:rPr>
+      </w:pPr>
+      <w:r>
+        <w:rPr>
+          <w:b/>
+          <w:lang w:val="en-US"/>
+        </w:rPr>
+        <w:t>Torturing:</w:t>
+      </w:r>
+      <w:r>
+        <w:rPr>
+          <w:lang w:val="en-US"/>
+        </w:rPr>
+        <w:t xml:space="preserve"> The Hero makes a Strength test. For each</w:t>
+      </w:r>
+      <w:r>
+        <w:rPr>
+          <w:lang w:val="en-US"/>
+        </w:rPr>
+        <w:t xml:space="preserve"> </w:t>
+      </w:r>
+      <w:r>
+        <w:rPr>
+          <w:lang w:val="en-US"/>
+        </w:rPr>
+        <w:t>point the test is passed by, one additional information</w:t>
+      </w:r>
+      <w:r>
+        <w:rPr>
+          <w:lang w:val="en-US"/>
+        </w:rPr>
+        <w:t xml:space="preserve"> </w:t>
+      </w:r>
+      <w:r>
+        <w:rPr>
+          <w:lang w:val="en-US"/>
+        </w:rPr>
+        <w:t>point is gathered. Weapon bonuses and Mighty Blows</w:t>
+      </w:r>
+      <w:r>
+        <w:rPr>
+          <w:lang w:val="en-US"/>
+        </w:rPr>
+        <w:t xml:space="preserve"> </w:t>
+      </w:r>
+      <w:r>
+        <w:rPr>
+          <w:lang w:val="en-US"/>
+        </w:rPr>
+        <w:t>do not apply!</w:t>
+      </w:r>
+    </w:p>
+    <w:p>
+      <w:pPr>
+        <w:rPr>
+          <w:i/>
+          <w:lang w:val="en-US"/>
+        </w:rPr>
+      </w:pPr>
+      <w:r>
+        <w:rPr>
+          <w:i/>
+          <w:lang w:val="en-US"/>
+        </w:rPr>
+        <w:t>Heroes that cause fear receive a –1 bonus on their Strength tests.</w:t>
+      </w:r>
+    </w:p>
+    <w:p>
+      <w:pPr>
+        <w:rPr>
+          <w:b/>
+          <w:lang w:val="en-US"/>
+        </w:rPr>
+      </w:pPr>
+      <w:r>
+        <w:rPr>
+          <w:b/>
+          <w:lang w:val="en-US"/>
+        </w:rPr>
+        <w:t>Information Points</w:t>
+      </w:r>
+      <w:r>
+        <w:rPr>
+          <w:b/>
+          <w:lang w:val="en-US"/>
+        </w:rPr>
+        <w:t xml:space="preserve">: </w:t>
+      </w:r>
+    </w:p>
+    <w:tbl>
+      <w:tblPr>
+        <w:tblStyle w:val="HelleSchattierung"/>
+        <w:tblW w:w="0" w:type="auto"/>
+        <w:tblLook w:val="04A0" w:firstRow="1" w:lastRow="0" w:firstColumn="1" w:lastColumn="0" w:noHBand="0" w:noVBand="1"/>
+      </w:tblPr>
+      <w:tblGrid>
+        <w:gridCol w:w="1951"/>
+        <w:gridCol w:w="7261"/>
+      </w:tblGrid>
+      <w:tr>
+        <w:trPr>
+          <w:cnfStyle w:val="100000000000" w:firstRow="1" w:lastRow="0" w:firstColumn="0" w:lastColumn="0" w:oddVBand="0" w:evenVBand="0" w:oddHBand="0" w:evenHBand="0" w:firstRowFirstColumn="0" w:firstRowLastColumn="0" w:lastRowFirstColumn="0" w:lastRowLastColumn="0"/>
+        </w:trPr>
+        <w:tc>
+          <w:tcPr>
+            <w:cnfStyle w:val="001000000000" w:firstRow="0" w:lastRow="0" w:firstColumn="1" w:lastColumn="0" w:oddVBand="0" w:evenVBand="0" w:oddHBand="0" w:evenHBand="0" w:firstRowFirstColumn="0" w:firstRowLastColumn="0" w:lastRowFirstColumn="0" w:lastRowLastColumn="0"/>
+            <w:tcW w:w="1951" w:type="dxa"/>
+          </w:tcPr>
+          <w:p>
+            <w:pPr>
+              <w:rPr>
+                <w:lang w:val="en-US"/>
+              </w:rPr>
+            </w:pPr>
+            <w:r>
+              <w:rPr>
+                <w:lang w:val="en-US"/>
+              </w:rPr>
+              <w:t>Information Points</w:t>
+            </w:r>
+          </w:p>
+        </w:tc>
+        <w:tc>
+          <w:tcPr>
+            <w:tcW w:w="7261" w:type="dxa"/>
+          </w:tcPr>
+          <w:p>
+            <w:pPr>
+              <w:cnfStyle w:val="100000000000" w:firstRow="1" w:lastRow="0" w:firstColumn="0" w:lastColumn="0" w:oddVBand="0" w:evenVBand="0" w:oddHBand="0" w:evenHBand="0" w:firstRowFirstColumn="0" w:firstRowLastColumn="0" w:lastRowFirstColumn="0" w:lastRowLastColumn="0"/>
+              <w:rPr>
+                <w:lang w:val="en-US"/>
+              </w:rPr>
+            </w:pPr>
+            <w:r>
+              <w:rPr>
+                <w:lang w:val="en-US"/>
+              </w:rPr>
+              <w:t>Reward (Accumulative!)</w:t>
+            </w:r>
+          </w:p>
+        </w:tc>
+      </w:tr>
+      <w:tr>
+        <w:trPr>
+          <w:cnfStyle w:val="000000100000" w:firstRow="0" w:lastRow="0" w:firstColumn="0" w:lastColumn="0" w:oddVBand="0" w:evenVBand="0" w:oddHBand="1" w:evenHBand="0" w:firstRowFirstColumn="0" w:firstRowLastColumn="0" w:lastRowFirstColumn="0" w:lastRowLastColumn="0"/>
+        </w:trPr>
+        <w:tc>
+          <w:tcPr>
+            <w:cnfStyle w:val="001000000000" w:firstRow="0" w:lastRow="0" w:firstColumn="1" w:lastColumn="0" w:oddVBand="0" w:evenVBand="0" w:oddHBand="0" w:evenHBand="0" w:firstRowFirstColumn="0" w:firstRowLastColumn="0" w:lastRowFirstColumn="0" w:lastRowLastColumn="0"/>
+            <w:tcW w:w="1951" w:type="dxa"/>
+          </w:tcPr>
+          <w:p>
+            <w:pPr>
+              <w:rPr>
+                <w:lang w:val="en-US"/>
+              </w:rPr>
+            </w:pPr>
+            <w:r>
+              <w:rPr>
+                <w:lang w:val="en-US"/>
+              </w:rPr>
+              <w:t xml:space="preserve">0 – 5 </w:t>
+            </w:r>
+          </w:p>
+        </w:tc>
+        <w:tc>
+          <w:tcPr>
+            <w:tcW w:w="7261" w:type="dxa"/>
+          </w:tcPr>
+          <w:p>
+            <w:pPr>
+              <w:cnfStyle w:val="000000100000" w:firstRow="0" w:lastRow="0" w:firstColumn="0" w:lastColumn="0" w:oddVBand="0" w:evenVBand="0" w:oddHBand="1" w:evenHBand="0" w:firstRowFirstColumn="0" w:firstRowLastColumn="0" w:lastRowFirstColumn="0" w:lastRowLastColumn="0"/>
+              <w:rPr>
+                <w:lang w:val="en-US"/>
+              </w:rPr>
+            </w:pPr>
+            <w:r>
+              <w:rPr>
+                <w:lang w:val="en-US"/>
+              </w:rPr>
+              <w:t>No Benefit.</w:t>
+            </w:r>
+          </w:p>
+        </w:tc>
+      </w:tr>
+      <w:tr>
+        <w:tc>
+          <w:tcPr>
+            <w:cnfStyle w:val="001000000000" w:firstRow="0" w:lastRow="0" w:firstColumn="1" w:lastColumn="0" w:oddVBand="0" w:evenVBand="0" w:oddHBand="0" w:evenHBand="0" w:firstRowFirstColumn="0" w:firstRowLastColumn="0" w:lastRowFirstColumn="0" w:lastRowLastColumn="0"/>
+            <w:tcW w:w="1951" w:type="dxa"/>
+          </w:tcPr>
+          <w:p>
+            <w:pPr>
+              <w:rPr>
+                <w:lang w:val="en-US"/>
+              </w:rPr>
+            </w:pPr>
+            <w:r>
+              <w:rPr>
+                <w:lang w:val="en-US"/>
+              </w:rPr>
+              <w:t xml:space="preserve">6 – 7 </w:t>
+            </w:r>
+          </w:p>
+        </w:tc>
+        <w:tc>
+          <w:tcPr>
+            <w:tcW w:w="7261" w:type="dxa"/>
+          </w:tcPr>
+          <w:p>
+            <w:pPr>
+              <w:cnfStyle w:val="000000000000" w:firstRow="0" w:lastRow="0" w:firstColumn="0" w:lastColumn="0" w:oddVBand="0" w:evenVBand="0" w:oddHBand="0" w:evenHBand="0" w:firstRowFirstColumn="0" w:firstRowLastColumn="0" w:lastRowFirstColumn="0" w:lastRowLastColumn="0"/>
+              <w:rPr>
+                <w:lang w:val="en-US"/>
+              </w:rPr>
+            </w:pPr>
+            <w:r>
+              <w:rPr>
+                <w:lang w:val="en-US"/>
+              </w:rPr>
+              <w:t>May choose the next scenario (or anyone after that if he does not have priority in the upcoming round)</w:t>
+            </w:r>
+          </w:p>
+        </w:tc>
+      </w:tr>
+      <w:tr>
+        <w:trPr>
+          <w:cnfStyle w:val="000000100000" w:firstRow="0" w:lastRow="0" w:firstColumn="0" w:lastColumn="0" w:oddVBand="0" w:evenVBand="0" w:oddHBand="1" w:evenHBand="0" w:firstRowFirstColumn="0" w:firstRowLastColumn="0" w:lastRowFirstColumn="0" w:lastRowLastColumn="0"/>
+        </w:trPr>
+        <w:tc>
+          <w:tcPr>
+            <w:cnfStyle w:val="001000000000" w:firstRow="0" w:lastRow="0" w:firstColumn="1" w:lastColumn="0" w:oddVBand="0" w:evenVBand="0" w:oddHBand="0" w:evenHBand="0" w:firstRowFirstColumn="0" w:firstRowLastColumn="0" w:lastRowFirstColumn="0" w:lastRowLastColumn="0"/>
+            <w:tcW w:w="1951" w:type="dxa"/>
+          </w:tcPr>
+          <w:p>
+            <w:pPr>
+              <w:rPr>
+                <w:lang w:val="en-US"/>
+              </w:rPr>
+            </w:pPr>
+            <w:r>
+              <w:rPr>
+                <w:lang w:val="en-US"/>
+              </w:rPr>
+              <w:t xml:space="preserve">8 – 9 </w:t>
+            </w:r>
+          </w:p>
+        </w:tc>
+        <w:tc>
+          <w:tcPr>
+            <w:tcW w:w="7261" w:type="dxa"/>
+          </w:tcPr>
+          <w:p>
+            <w:pPr>
+              <w:cnfStyle w:val="000000100000" w:firstRow="0" w:lastRow="0" w:firstColumn="0" w:lastColumn="0" w:oddVBand="0" w:evenVBand="0" w:oddHBand="1" w:evenHBand="0" w:firstRowFirstColumn="0" w:firstRowLastColumn="0" w:lastRowFirstColumn="0" w:lastRowLastColumn="0"/>
+              <w:rPr>
+                <w:lang w:val="en-US"/>
+              </w:rPr>
+            </w:pPr>
+            <w:r>
+              <w:rPr>
+                <w:lang w:val="en-US"/>
+              </w:rPr>
+              <w:t>Gain +1 Campaign Point</w:t>
+            </w:r>
+          </w:p>
+        </w:tc>
+      </w:tr>
+      <w:tr>
+        <w:tc>
+          <w:tcPr>
+            <w:cnfStyle w:val="001000000000" w:firstRow="0" w:lastRow="0" w:firstColumn="1" w:lastColumn="0" w:oddVBand="0" w:evenVBand="0" w:oddHBand="0" w:evenHBand="0" w:firstRowFirstColumn="0" w:firstRowLastColumn="0" w:lastRowFirstColumn="0" w:lastRowLastColumn="0"/>
+            <w:tcW w:w="1951" w:type="dxa"/>
+          </w:tcPr>
+          <w:p>
+            <w:pPr>
+              <w:rPr>
+                <w:lang w:val="en-US"/>
+              </w:rPr>
+            </w:pPr>
+            <w:r>
+              <w:rPr>
+                <w:lang w:val="en-US"/>
+              </w:rPr>
+              <w:t>10+</w:t>
+            </w:r>
+          </w:p>
+        </w:tc>
+        <w:tc>
+          <w:tcPr>
+            <w:tcW w:w="7261" w:type="dxa"/>
+          </w:tcPr>
+          <w:p>
+            <w:pPr>
+              <w:cnfStyle w:val="000000000000" w:firstRow="0" w:lastRow="0" w:firstColumn="0" w:lastColumn="0" w:oddVBand="0" w:evenVBand="0" w:oddHBand="0" w:evenHBand="0" w:firstRowFirstColumn="0" w:firstRowLastColumn="0" w:lastRowFirstColumn="0" w:lastRowLastColumn="0"/>
+              <w:rPr>
+                <w:lang w:val="en-US"/>
+              </w:rPr>
+            </w:pPr>
+            <w:r>
+              <w:rPr>
+                <w:lang w:val="en-US"/>
+              </w:rPr>
+              <w:t xml:space="preserve">Gain: </w:t>
+            </w:r>
+            <w:r>
+              <w:rPr>
+                <w:lang w:val="en-US"/>
+              </w:rPr>
+              <w:t xml:space="preserve">From now on whenever you may choose a scenario, you may also choose </w:t>
+            </w:r>
+            <w:r>
+              <w:rPr>
+                <w:lang w:val="en-US"/>
+              </w:rPr>
+              <w:t xml:space="preserve">the </w:t>
+            </w:r>
+            <w:r>
+              <w:rPr>
+                <w:lang w:val="en-US"/>
+              </w:rPr>
+              <w:t>“The Lost</w:t>
+            </w:r>
+            <w:r>
+              <w:rPr>
+                <w:lang w:val="en-US"/>
+              </w:rPr>
+              <w:t xml:space="preserve"> </w:t>
+            </w:r>
+            <w:r>
+              <w:rPr>
+                <w:lang w:val="en-US"/>
+              </w:rPr>
+              <w:t>Caravans” special scenario.</w:t>
+            </w:r>
+          </w:p>
+        </w:tc>
+      </w:tr>
+    </w:tbl>
+    <w:p>
+      <w:pPr>
+        <w:rPr>
+          <w:b/>
+          <w:lang w:val="en-US"/>
+        </w:rPr>
+      </w:pPr>
+    </w:p>
+    <w:p>
+      <w:pPr>
+        <w:pStyle w:val="berschrift2"/>
+        <w:rPr>
+          <w:lang w:val="en-US"/>
+        </w:rPr>
+      </w:pPr>
+      <w:r>
+        <w:rPr>
+          <w:lang w:val="en-US"/>
+        </w:rPr>
+        <w:t>Ending</w:t>
+      </w:r>
+      <w:r>
+        <w:rPr>
+          <w:lang w:val="en-US"/>
+        </w:rPr>
+        <w:t xml:space="preserve"> the game</w:t>
+      </w:r>
+    </w:p>
+    <w:p>
+      <w:pPr>
+        <w:spacing w:after="0"/>
+        <w:rPr>
+          <w:lang w:val="en-US"/>
+        </w:rPr>
+      </w:pPr>
+      <w:r>
+        <w:rPr>
+          <w:lang w:val="en-US"/>
+        </w:rPr>
+        <w:t>Additionally, the game ends, when one warband gathered information from every house.</w:t>
+      </w:r>
+      <w:r>
+        <w:rPr>
+          <w:lang w:val="en-US"/>
+        </w:rPr>
+        <w:t xml:space="preserve"> In this case, the warband with the most information points is the winner.</w:t>
+      </w:r>
+    </w:p>
+    <w:p>
+      <w:pPr>
+        <w:spacing w:after="0"/>
+        <w:rPr>
+          <w:lang w:val="en-US"/>
+        </w:rPr>
+      </w:pPr>
+      <w:r>
+        <w:rPr>
+          <w:lang w:val="en-US"/>
+        </w:rPr>
+        <w:t>The winning warband may do one of the following actions once:</w:t>
+      </w:r>
+    </w:p>
+    <w:p>
+      <w:pPr>
+        <w:pStyle w:val="Listenabsatz"/>
+        <w:numPr>
+          <w:ilvl w:val="0"/>
+          <w:numId w:val="5"/>
+        </w:numPr>
+        <w:spacing w:after="0"/>
+        <w:rPr>
+          <w:lang w:val="en-US"/>
+        </w:rPr>
+      </w:pPr>
+      <w:r>
+        <w:rPr>
+          <w:lang w:val="en-US"/>
+        </w:rPr>
+        <w:t>At a cost of –D3</w:t>
+      </w:r>
+      <w:r>
+        <w:rPr>
+          <w:lang w:val="en-US"/>
+        </w:rPr>
+        <w:t xml:space="preserve"> </w:t>
+      </w:r>
+      <w:r>
+        <w:rPr>
+          <w:lang w:val="en-US"/>
+        </w:rPr>
+        <w:t>campaign points the warband may grant any other</w:t>
+      </w:r>
+      <w:r>
+        <w:rPr>
+          <w:lang w:val="en-US"/>
+        </w:rPr>
+        <w:t xml:space="preserve"> </w:t>
+      </w:r>
+      <w:r>
+        <w:rPr>
+          <w:lang w:val="en-US"/>
+        </w:rPr>
+        <w:t>warband +1 campaign point. A warband with the</w:t>
+      </w:r>
+      <w:r>
+        <w:rPr>
+          <w:lang w:val="en-US"/>
+        </w:rPr>
+        <w:t xml:space="preserve"> </w:t>
+      </w:r>
+      <w:r>
+        <w:rPr>
+          <w:lang w:val="en-US"/>
+        </w:rPr>
+        <w:t>Celestial Protectorate objective may not give the</w:t>
+      </w:r>
+      <w:r>
+        <w:rPr>
+          <w:lang w:val="en-US"/>
+        </w:rPr>
+        <w:t xml:space="preserve"> </w:t>
+      </w:r>
+      <w:r>
+        <w:rPr>
+          <w:lang w:val="en-US"/>
+        </w:rPr>
+        <w:t>campaign point to a warband with the Scion of Chaos</w:t>
+      </w:r>
+      <w:r>
+        <w:rPr>
+          <w:lang w:val="en-US"/>
+        </w:rPr>
+        <w:t xml:space="preserve"> </w:t>
+      </w:r>
+      <w:r>
+        <w:rPr>
+          <w:lang w:val="en-US"/>
+        </w:rPr>
+        <w:t>objective.</w:t>
+      </w:r>
+    </w:p>
+    <w:p>
+      <w:pPr>
+        <w:pStyle w:val="Listenabsatz"/>
+        <w:numPr>
+          <w:ilvl w:val="0"/>
+          <w:numId w:val="5"/>
+        </w:numPr>
+        <w:spacing w:after="0"/>
+        <w:rPr>
+          <w:lang w:val="en-US"/>
+        </w:rPr>
+      </w:pPr>
+      <w:r>
+        <w:rPr>
+          <w:lang w:val="en-US"/>
+        </w:rPr>
+        <w:t>At</w:t>
+      </w:r>
+      <w:r>
+        <w:rPr>
+          <w:lang w:val="en-US"/>
+        </w:rPr>
+        <w:t xml:space="preserve"> </w:t>
+      </w:r>
+      <w:r>
+        <w:rPr>
+          <w:lang w:val="en-US"/>
+        </w:rPr>
+        <w:t>a cost of –D3 campaign points the warband may have</w:t>
+      </w:r>
+      <w:r>
+        <w:rPr>
+          <w:lang w:val="en-US"/>
+        </w:rPr>
+        <w:t xml:space="preserve"> </w:t>
+      </w:r>
+      <w:r>
+        <w:rPr>
+          <w:lang w:val="en-US"/>
+        </w:rPr>
+        <w:t>any other warband lose –1 campaign point</w:t>
+      </w:r>
+    </w:p>
+    <w:p>
+      <w:pPr>
+        <w:spacing w:after="0"/>
+        <w:rPr>
+          <w:lang w:val="en-US"/>
+        </w:rPr>
+      </w:pPr>
+      <w:r>
+        <w:rPr>
+          <w:b/>
+          <w:lang w:val="en-US"/>
+        </w:rPr>
+        <w:t>Note</w:t>
+      </w:r>
+      <w:r>
+        <w:rPr>
+          <w:lang w:val="en-US"/>
+        </w:rPr>
+        <w:t>: L</w:t>
+      </w:r>
+      <w:r>
+        <w:rPr>
+          <w:lang w:val="en-US"/>
+        </w:rPr>
+        <w:t>oss of campaign points will never</w:t>
+      </w:r>
+      <w:r>
+        <w:rPr>
+          <w:lang w:val="en-US"/>
+        </w:rPr>
+        <w:t xml:space="preserve"> </w:t>
+      </w:r>
+      <w:r>
+        <w:rPr>
+          <w:lang w:val="en-US"/>
+        </w:rPr>
+        <w:t>cause a warband to lose any Achievements already</w:t>
+      </w:r>
+      <w:r>
+        <w:rPr>
+          <w:lang w:val="en-US"/>
+        </w:rPr>
+        <w:t xml:space="preserve"> </w:t>
+      </w:r>
+      <w:r>
+        <w:rPr>
+          <w:lang w:val="en-US"/>
+        </w:rPr>
+        <w:t>earned</w:t>
+      </w:r>
+      <w:r>
+        <w:rPr>
+          <w:lang w:val="en-US"/>
+        </w:rPr>
+        <w:t>.</w:t>
+      </w:r>
+    </w:p>
+    <w:p>
+      <w:pPr>
+        <w:pStyle w:val="berschrift2"/>
+        <w:rPr>
+          <w:lang w:val="en-US"/>
+        </w:rPr>
+      </w:pPr>
+      <w:r>
+        <w:rPr>
+          <w:lang w:val="en-US"/>
+        </w:rPr>
+        <w:t>Experience</w:t>
+      </w:r>
+    </w:p>
+    <w:p>
+      <w:pPr>
+        <w:spacing w:after="0"/>
+        <w:rPr>
+          <w:lang w:val="en-US"/>
+        </w:rPr>
+      </w:pPr>
+      <w:r>
+        <w:rPr>
+          <w:b/>
+          <w:lang w:val="en-US"/>
+        </w:rPr>
+        <w:t>+1 Survives</w:t>
+      </w:r>
+      <w:r>
+        <w:rPr>
+          <w:lang w:val="en-US"/>
+        </w:rPr>
+        <w:t>. If a Hero or Henchman group survives the battle they gain +1 Experience.</w:t>
+      </w:r>
+    </w:p>
+    <w:p>
+      <w:pPr>
+        <w:spacing w:after="0"/>
+        <w:rPr>
+          <w:lang w:val="en-US"/>
+        </w:rPr>
+      </w:pPr>
+      <w:r>
+        <w:rPr>
+          <w:b/>
+          <w:lang w:val="en-US"/>
+        </w:rPr>
+        <w:t>+1 Winning Leader</w:t>
+      </w:r>
+      <w:r>
+        <w:rPr>
+          <w:lang w:val="en-US"/>
+        </w:rPr>
+        <w:t>. The leader of the winning warband gains +1 extra Experience.</w:t>
+      </w:r>
+    </w:p>
+    <w:p>
+      <w:pPr>
+        <w:spacing w:after="0"/>
+        <w:rPr>
+          <w:lang w:val="en-US"/>
+        </w:rPr>
+      </w:pPr>
+      <w:r>
+        <w:rPr>
+          <w:b/>
+          <w:lang w:val="en-US"/>
+        </w:rPr>
+        <w:t>+</w:t>
+      </w:r>
+      <w:r>
+        <w:rPr>
+          <w:b/>
+          <w:lang w:val="en-US"/>
+        </w:rPr>
+        <w:t>1 Per Enemy Out of Action</w:t>
+      </w:r>
+      <w:r>
+        <w:rPr>
+          <w:lang w:val="en-US"/>
+        </w:rPr>
+        <w:t xml:space="preserve">. Any Hero earns +1 Experience </w:t>
+      </w:r>
+      <w:bookmarkStart w:id="0" w:name="_GoBack"/>
+      <w:bookmarkEnd w:id="0"/>
+      <w:r>
+        <w:rPr>
+          <w:lang w:val="en-US"/>
+        </w:rPr>
+        <w:t>for each enemy he puts out of action.</w:t>
+      </w:r>
+    </w:p>
+    <w:p>
+      <w:pPr>
+        <w:pStyle w:val="berschrift1"/>
+        <w:numPr>
+          <w:ilvl w:val="0"/>
+          <w:numId w:val="4"/>
+        </w:numPr>
         <w:rPr>
           <w:lang w:val="en-US"/>
         </w:rPr>
@@ -9359,6 +10728,95 @@
       </w:pPr>
     </w:lvl>
   </w:abstractNum>
+  <w:abstractNum w:abstractNumId="4">
+    <w:nsid w:val="7FB5256C"/>
+    <w:multiLevelType w:val="hybridMultilevel"/>
+    <w:tmpl w:val="38963790"/>
+    <w:lvl w:ilvl="0" w:tplc="0407000F">
+      <w:start w:val="1"/>
+      <w:numFmt w:val="decimal"/>
+      <w:lvlText w:val="%1."/>
+      <w:lvlJc w:val="left"/>
+      <w:pPr>
+        <w:ind w:left="720" w:hanging="360"/>
+      </w:pPr>
+      <w:rPr>
+        <w:rFonts w:hint="default"/>
+      </w:rPr>
+    </w:lvl>
+    <w:lvl w:ilvl="1" w:tplc="04070019" w:tentative="1">
+      <w:start w:val="1"/>
+      <w:numFmt w:val="lowerLetter"/>
+      <w:lvlText w:val="%2."/>
+      <w:lvlJc w:val="left"/>
+      <w:pPr>
+        <w:ind w:left="1440" w:hanging="360"/>
+      </w:pPr>
+    </w:lvl>
+    <w:lvl w:ilvl="2" w:tplc="0407001B" w:tentative="1">
+      <w:start w:val="1"/>
+      <w:numFmt w:val="lowerRoman"/>
+      <w:lvlText w:val="%3."/>
+      <w:lvlJc w:val="right"/>
+      <w:pPr>
+        <w:ind w:left="2160" w:hanging="180"/>
+      </w:pPr>
+    </w:lvl>
+    <w:lvl w:ilvl="3" w:tplc="0407000F" w:tentative="1">
+      <w:start w:val="1"/>
+      <w:numFmt w:val="decimal"/>
+      <w:lvlText w:val="%4."/>
+      <w:lvlJc w:val="left"/>
+      <w:pPr>
+        <w:ind w:left="2880" w:hanging="360"/>
+      </w:pPr>
+    </w:lvl>
+    <w:lvl w:ilvl="4" w:tplc="04070019" w:tentative="1">
+      <w:start w:val="1"/>
+      <w:numFmt w:val="lowerLetter"/>
+      <w:lvlText w:val="%5."/>
+      <w:lvlJc w:val="left"/>
+      <w:pPr>
+        <w:ind w:left="3600" w:hanging="360"/>
+      </w:pPr>
+    </w:lvl>
+    <w:lvl w:ilvl="5" w:tplc="0407001B" w:tentative="1">
+      <w:start w:val="1"/>
+      <w:numFmt w:val="lowerRoman"/>
+      <w:lvlText w:val="%6."/>
+      <w:lvlJc w:val="right"/>
+      <w:pPr>
+        <w:ind w:left="4320" w:hanging="180"/>
+      </w:pPr>
+    </w:lvl>
+    <w:lvl w:ilvl="6" w:tplc="0407000F" w:tentative="1">
+      <w:start w:val="1"/>
+      <w:numFmt w:val="decimal"/>
+      <w:lvlText w:val="%7."/>
+      <w:lvlJc w:val="left"/>
+      <w:pPr>
+        <w:ind w:left="5040" w:hanging="360"/>
+      </w:pPr>
+    </w:lvl>
+    <w:lvl w:ilvl="7" w:tplc="04070019" w:tentative="1">
+      <w:start w:val="1"/>
+      <w:numFmt w:val="lowerLetter"/>
+      <w:lvlText w:val="%8."/>
+      <w:lvlJc w:val="left"/>
+      <w:pPr>
+        <w:ind w:left="5760" w:hanging="360"/>
+      </w:pPr>
+    </w:lvl>
+    <w:lvl w:ilvl="8" w:tplc="0407001B" w:tentative="1">
+      <w:start w:val="1"/>
+      <w:numFmt w:val="lowerRoman"/>
+      <w:lvlText w:val="%9."/>
+      <w:lvlJc w:val="right"/>
+      <w:pPr>
+        <w:ind w:left="6480" w:hanging="180"/>
+      </w:pPr>
+    </w:lvl>
+  </w:abstractNum>
   <w:num w:numId="1">
     <w:abstractNumId w:val="2"/>
   </w:num>
@@ -9370,6 +10828,9 @@
   </w:num>
   <w:num w:numId="4">
     <w:abstractNumId w:val="3"/>
+  </w:num>
+  <w:num w:numId="5">
+    <w:abstractNumId w:val="4"/>
   </w:num>
 </w:numbering>
 </file>
@@ -10824,7 +12285,7 @@
 </file>
 
 <file path=customXml/itemProps1.xml><?xml version="1.0" encoding="utf-8"?>
-<ds:datastoreItem xmlns:ds="http://schemas.openxmlformats.org/officeDocument/2006/customXml" ds:itemID="{8F0DBE48-55B9-4DF3-854C-1E910F988E29}">
+<ds:datastoreItem xmlns:ds="http://schemas.openxmlformats.org/officeDocument/2006/customXml" ds:itemID="{083FC79C-CB02-45F0-99B6-74649E58C7B1}">
   <ds:schemaRefs>
     <ds:schemaRef ds:uri="http://schemas.openxmlformats.org/officeDocument/2006/bibliography"/>
   </ds:schemaRefs>

</xml_diff>